<commit_message>
Doc Justificacion Uso de Patrones.
Doc Justificacion Uso de Patrones actualizado.
</commit_message>
<xml_diff>
--- a/2do Corte/Documentos/Justificacion Uso de Patrones.docx
+++ b/2do Corte/Documentos/Justificacion Uso de Patrones.docx
@@ -47,15 +47,15 @@
         </w:rPr>
         <w:t xml:space="preserve">Patrones </w:t>
       </w:r>
-      <w:proofErr w:type="spellStart"/>
-      <w:r>
-        <w:rPr>
-          <w:rFonts w:ascii="Arial" w:hAnsi="Arial" w:cs="Arial"/>
-          <w:b/>
-        </w:rPr>
-        <w:t>Básciso</w:t>
-      </w:r>
-      <w:proofErr w:type="spellEnd"/>
+      <w:r>
+        <w:rPr>
+          <w:rFonts w:ascii="Arial" w:hAnsi="Arial" w:cs="Arial"/>
+          <w:b/>
+        </w:rPr>
+        <w:t>Básicos</w:t>
+      </w:r>
+      <w:bookmarkStart w:id="0" w:name="_GoBack"/>
+      <w:bookmarkEnd w:id="0"/>
       <w:r>
         <w:rPr>
           <w:rFonts w:ascii="Arial" w:hAnsi="Arial" w:cs="Arial"/>
@@ -370,6 +370,8 @@
     </w:p>
     <w:p>
       <w:pPr>
+        <w:pStyle w:val="Prrafodelista"/>
+        <w:ind w:left="1440"/>
         <w:jc w:val="both"/>
         <w:rPr>
           <w:rFonts w:ascii="Arial" w:hAnsi="Arial" w:cs="Arial"/>
@@ -433,19 +435,7 @@
         <w:rPr>
           <w:rFonts w:ascii="Arial" w:hAnsi="Arial" w:cs="Arial"/>
         </w:rPr>
-        <w:t xml:space="preserve"> Factory: Usado. Tengo varios objetos parecidos, pero que haciendo ciertas acciones de forma diferente, preguntas de varias formas de definir la(s) respuesta(s) correcta(s), pero quiero que cada tipo de pregunta sea elaborada por un objeto aparte</w:t>
-      </w:r>
-      <w:r>
-        <w:rPr>
-          <w:rFonts w:ascii="Arial" w:hAnsi="Arial" w:cs="Arial"/>
-        </w:rPr>
-        <w:t xml:space="preserve"> para que las respuestas definidas sean hechas para el tipo de pregunta en cuestión</w:t>
-      </w:r>
-      <w:r>
-        <w:rPr>
-          <w:rFonts w:ascii="Arial" w:hAnsi="Arial" w:cs="Arial"/>
-        </w:rPr>
-        <w:t>.</w:t>
+        <w:t xml:space="preserve"> Factory: Usado. Tengo varios objetos parecidos, pero que haciendo ciertas acciones de forma diferente, preguntas de varias formas de definir la(s) respuesta(s) correcta(s), pero quiero que cada tipo de pregunta sea elaborada por un objeto aparte para que las respuestas definidas sean hechas para el tipo de pregunta en cuestión.</w:t>
       </w:r>
     </w:p>
     <w:p>
@@ -514,13 +504,7 @@
         <w:rPr>
           <w:rFonts w:ascii="Arial" w:hAnsi="Arial" w:cs="Arial"/>
         </w:rPr>
-        <w:t>M</w:t>
-      </w:r>
-      <w:r>
-        <w:rPr>
-          <w:rFonts w:ascii="Arial" w:hAnsi="Arial" w:cs="Arial"/>
-        </w:rPr>
-        <w:t>ethod</w:t>
+        <w:t>Method</w:t>
       </w:r>
       <w:proofErr w:type="spellEnd"/>
       <w:r>
@@ -612,27 +596,324 @@
         <w:rPr>
           <w:rFonts w:ascii="Arial" w:hAnsi="Arial" w:cs="Arial"/>
         </w:rPr>
-        <w:t xml:space="preserve">: No usado. No </w:t>
-      </w:r>
-      <w:r>
-        <w:rPr>
-          <w:rFonts w:ascii="Arial" w:hAnsi="Arial" w:cs="Arial"/>
-        </w:rPr>
-        <w:t>necesito de modelo de objetos instanciados para este problema en cuestión.</w:t>
-      </w:r>
-      <w:bookmarkStart w:id="0" w:name="_GoBack"/>
-      <w:bookmarkEnd w:id="0"/>
+        <w:t xml:space="preserve">: No usado. No necesito de modelo de objetos instanciados para este problema en cuestión. </w:t>
+      </w:r>
+    </w:p>
+    <w:p>
+      <w:pPr>
+        <w:jc w:val="both"/>
+        <w:rPr>
+          <w:rFonts w:ascii="Arial" w:hAnsi="Arial" w:cs="Arial"/>
+          <w:b/>
+        </w:rPr>
+      </w:pPr>
+    </w:p>
+    <w:p>
+      <w:pPr>
+        <w:pStyle w:val="Prrafodelista"/>
+        <w:numPr>
+          <w:ilvl w:val="0"/>
+          <w:numId w:val="1"/>
+        </w:numPr>
+        <w:jc w:val="both"/>
+        <w:rPr>
+          <w:rFonts w:ascii="Arial" w:hAnsi="Arial" w:cs="Arial"/>
+          <w:b/>
+        </w:rPr>
+      </w:pPr>
+      <w:r>
+        <w:rPr>
+          <w:rFonts w:ascii="Arial" w:hAnsi="Arial" w:cs="Arial"/>
+          <w:b/>
+        </w:rPr>
+        <w:t>Patrones Estructurales.</w:t>
+      </w:r>
+    </w:p>
+    <w:p>
+      <w:pPr>
+        <w:pStyle w:val="Prrafodelista"/>
+        <w:jc w:val="both"/>
+        <w:rPr>
+          <w:rFonts w:ascii="Arial" w:hAnsi="Arial" w:cs="Arial"/>
+          <w:b/>
+        </w:rPr>
+      </w:pPr>
+    </w:p>
+    <w:p>
+      <w:pPr>
+        <w:pStyle w:val="Prrafodelista"/>
+        <w:numPr>
+          <w:ilvl w:val="1"/>
+          <w:numId w:val="1"/>
+        </w:numPr>
+        <w:jc w:val="both"/>
+        <w:rPr>
+          <w:rFonts w:ascii="Arial" w:hAnsi="Arial" w:cs="Arial"/>
+        </w:rPr>
+      </w:pPr>
+      <w:proofErr w:type="spellStart"/>
+      <w:r>
+        <w:rPr>
+          <w:rFonts w:ascii="Arial" w:hAnsi="Arial" w:cs="Arial"/>
+        </w:rPr>
+        <w:t>Adapter</w:t>
+      </w:r>
+      <w:proofErr w:type="spellEnd"/>
+      <w:r>
+        <w:rPr>
+          <w:rFonts w:ascii="Arial" w:hAnsi="Arial" w:cs="Arial"/>
+        </w:rPr>
+        <w:t xml:space="preserve">: No usado. Como es de conocimiento este patrón realiza la comunicación  entre dos interfaces convirtiendo  </w:t>
+      </w:r>
+      <w:r>
+        <w:rPr>
+          <w:rFonts w:ascii="Arial" w:hAnsi="Arial" w:cs="Arial"/>
+        </w:rPr>
+        <w:t>la</w:t>
+      </w:r>
+      <w:r>
+        <w:rPr>
+          <w:rFonts w:ascii="Arial" w:hAnsi="Arial" w:cs="Arial"/>
+        </w:rPr>
+        <w:t xml:space="preserve"> interfaz</w:t>
+      </w:r>
+      <w:r>
+        <w:rPr>
+          <w:rFonts w:ascii="Arial" w:hAnsi="Arial" w:cs="Arial"/>
+        </w:rPr>
+        <w:t xml:space="preserve">  de una clase en una nueva interfaz (nueva versión) es decir </w:t>
+      </w:r>
       <w:r>
         <w:rPr>
           <w:rFonts w:ascii="Arial" w:hAnsi="Arial" w:cs="Arial"/>
         </w:rPr>
         <w:t xml:space="preserve"> </w:t>
       </w:r>
+      <w:r>
+        <w:rPr>
+          <w:rFonts w:ascii="Arial" w:hAnsi="Arial" w:cs="Arial"/>
+        </w:rPr>
+        <w:t>adaptar</w:t>
+      </w:r>
+      <w:r>
+        <w:rPr>
+          <w:rFonts w:ascii="Arial" w:hAnsi="Arial" w:cs="Arial"/>
+        </w:rPr>
+        <w:t xml:space="preserve"> una aplicación que ya se encuentra en uso y mejorarla a una  nueva versión </w:t>
+      </w:r>
+      <w:r>
+        <w:rPr>
+          <w:rFonts w:ascii="Arial" w:hAnsi="Arial" w:cs="Arial"/>
+        </w:rPr>
+        <w:t xml:space="preserve">según lo que el cliente este solicitando. En el caso de nuestra aplicación no es necesario implementarla ya que estamos utilizando una única interfaz la cual tiene todos los componentes que el cliente necesita. </w:t>
+      </w:r>
+    </w:p>
+    <w:p>
+      <w:pPr>
+        <w:pStyle w:val="Prrafodelista"/>
+        <w:numPr>
+          <w:ilvl w:val="1"/>
+          <w:numId w:val="1"/>
+        </w:numPr>
+        <w:jc w:val="both"/>
+        <w:rPr>
+          <w:rFonts w:ascii="Arial" w:hAnsi="Arial" w:cs="Arial"/>
+        </w:rPr>
+      </w:pPr>
+      <w:proofErr w:type="spellStart"/>
+      <w:r>
+        <w:rPr>
+          <w:rFonts w:ascii="Arial" w:hAnsi="Arial" w:cs="Arial"/>
+        </w:rPr>
+        <w:t>Composite</w:t>
+      </w:r>
+      <w:proofErr w:type="spellEnd"/>
+      <w:r>
+        <w:rPr>
+          <w:rFonts w:ascii="Arial" w:hAnsi="Arial" w:cs="Arial"/>
+        </w:rPr>
+        <w:t>: pendiente</w:t>
+      </w:r>
+    </w:p>
+    <w:p>
+      <w:pPr>
+        <w:pStyle w:val="Prrafodelista"/>
+        <w:numPr>
+          <w:ilvl w:val="1"/>
+          <w:numId w:val="1"/>
+        </w:numPr>
+        <w:rPr>
+          <w:rFonts w:ascii="Arial" w:hAnsi="Arial" w:cs="Arial"/>
+        </w:rPr>
+      </w:pPr>
+      <w:proofErr w:type="spellStart"/>
+      <w:r>
+        <w:rPr>
+          <w:rFonts w:ascii="Arial" w:hAnsi="Arial" w:cs="Arial"/>
+        </w:rPr>
+        <w:t>Facade</w:t>
+      </w:r>
+      <w:proofErr w:type="spellEnd"/>
+      <w:r>
+        <w:rPr>
+          <w:rFonts w:ascii="Arial" w:hAnsi="Arial" w:cs="Arial"/>
+        </w:rPr>
+        <w:t>:</w:t>
+      </w:r>
+      <w:r>
+        <w:rPr>
+          <w:rFonts w:ascii="Arial" w:hAnsi="Arial" w:cs="Arial"/>
+        </w:rPr>
+        <w:t xml:space="preserve"> Usado. Para nuestra aplicación este patrón es funcional ya que se tomara el controlador como fachada para simplificar poder simplificar la comunicación entre el cliente y servidor. Es un beneficio ya que el cliente no tendrá que observar e interactuar con lo que está dentro de la aplicación, simplemente podrá observar una </w:t>
+      </w:r>
+      <w:proofErr w:type="spellStart"/>
+      <w:r>
+        <w:rPr>
+          <w:rFonts w:ascii="Arial" w:hAnsi="Arial" w:cs="Arial"/>
+        </w:rPr>
+        <w:t>interfase</w:t>
+      </w:r>
+      <w:proofErr w:type="spellEnd"/>
+      <w:r>
+        <w:rPr>
+          <w:rFonts w:ascii="Arial" w:hAnsi="Arial" w:cs="Arial"/>
+        </w:rPr>
+        <w:t xml:space="preserve"> sencilla la cual podrá entender cómo manejarla. </w:t>
+      </w:r>
+    </w:p>
+    <w:p>
+      <w:pPr>
+        <w:pStyle w:val="Prrafodelista"/>
+        <w:numPr>
+          <w:ilvl w:val="1"/>
+          <w:numId w:val="1"/>
+        </w:numPr>
+        <w:rPr>
+          <w:rFonts w:ascii="Arial" w:hAnsi="Arial" w:cs="Arial"/>
+        </w:rPr>
+      </w:pPr>
+      <w:proofErr w:type="spellStart"/>
+      <w:r>
+        <w:rPr>
+          <w:rFonts w:ascii="Arial" w:hAnsi="Arial" w:cs="Arial"/>
+        </w:rPr>
+        <w:t>Flyweight</w:t>
+      </w:r>
+      <w:proofErr w:type="spellEnd"/>
+      <w:r>
+        <w:rPr>
+          <w:rFonts w:ascii="Arial" w:hAnsi="Arial" w:cs="Arial"/>
+        </w:rPr>
+        <w:t xml:space="preserve">: No usado. Actualmente nuestra aplicación no usara gran cantidad de información y  el rendimiento de la memoria no se verá afectada por lo que no es necesario utilizar este patrón, ya que como se sabe lo que busca es reducir  la redundancia de información idéntica liberando memoria para mejorar el rendimiento. </w:t>
+      </w:r>
+    </w:p>
+    <w:p>
+      <w:pPr>
+        <w:pStyle w:val="Prrafodelista"/>
+        <w:numPr>
+          <w:ilvl w:val="1"/>
+          <w:numId w:val="1"/>
+        </w:numPr>
+        <w:rPr>
+          <w:rFonts w:ascii="Arial" w:hAnsi="Arial" w:cs="Arial"/>
+        </w:rPr>
+      </w:pPr>
+      <w:proofErr w:type="spellStart"/>
+      <w:proofErr w:type="gramStart"/>
+      <w:r>
+        <w:rPr>
+          <w:rFonts w:ascii="Arial" w:hAnsi="Arial" w:cs="Arial"/>
+        </w:rPr>
+        <w:t>Decorator</w:t>
+      </w:r>
+      <w:proofErr w:type="spellEnd"/>
+      <w:r>
+        <w:rPr>
+          <w:rFonts w:ascii="Arial" w:hAnsi="Arial" w:cs="Arial"/>
+        </w:rPr>
+        <w:t xml:space="preserve"> :</w:t>
+      </w:r>
+      <w:proofErr w:type="gramEnd"/>
+      <w:r>
+        <w:rPr>
+          <w:rFonts w:ascii="Arial" w:hAnsi="Arial" w:cs="Arial"/>
+        </w:rPr>
+        <w:t xml:space="preserve"> </w:t>
+      </w:r>
+      <w:r>
+        <w:rPr>
+          <w:rFonts w:ascii="Arial" w:hAnsi="Arial" w:cs="Arial"/>
+        </w:rPr>
+        <w:t xml:space="preserve">Usado. Es funcional para nuestra aplicación para agregar o </w:t>
+      </w:r>
+      <w:proofErr w:type="spellStart"/>
+      <w:r>
+        <w:rPr>
+          <w:rFonts w:ascii="Arial" w:hAnsi="Arial" w:cs="Arial"/>
+        </w:rPr>
+        <w:t>elimnar</w:t>
+      </w:r>
+      <w:proofErr w:type="spellEnd"/>
+      <w:r>
+        <w:rPr>
+          <w:rFonts w:ascii="Arial" w:hAnsi="Arial" w:cs="Arial"/>
+        </w:rPr>
+        <w:t xml:space="preserve"> de forma dinámica las funcionalidades de un objeto, esto lo implementamos para las preguntas ya que el usuario podrá ingresar nuevas opciones o a su vez eliminarlas, por lo que al realizar este proceso el contenido de las preguntas puede cambiar. </w:t>
+      </w:r>
+    </w:p>
+    <w:p>
+      <w:pPr>
+        <w:ind w:left="720"/>
+        <w:jc w:val="both"/>
+        <w:rPr>
+          <w:rFonts w:ascii="Arial" w:hAnsi="Arial" w:cs="Arial"/>
+        </w:rPr>
+      </w:pPr>
+    </w:p>
+    <w:p>
+      <w:pPr>
+        <w:pStyle w:val="Prrafodelista"/>
+        <w:jc w:val="both"/>
+        <w:rPr>
+          <w:rFonts w:ascii="Arial" w:hAnsi="Arial" w:cs="Arial"/>
+          <w:b/>
+        </w:rPr>
+      </w:pPr>
+    </w:p>
+    <w:p>
+      <w:pPr>
+        <w:pStyle w:val="Prrafodelista"/>
+        <w:jc w:val="both"/>
+        <w:rPr>
+          <w:rFonts w:ascii="Arial" w:hAnsi="Arial" w:cs="Arial"/>
+          <w:b/>
+        </w:rPr>
+      </w:pPr>
+    </w:p>
+    <w:p>
+      <w:pPr>
+        <w:pStyle w:val="Prrafodelista"/>
+        <w:jc w:val="both"/>
+        <w:rPr>
+          <w:rFonts w:ascii="Arial" w:hAnsi="Arial" w:cs="Arial"/>
+          <w:b/>
+        </w:rPr>
+      </w:pPr>
     </w:p>
     <w:p>
       <w:pPr>
         <w:pStyle w:val="Prrafodelista"/>
         <w:ind w:left="1440"/>
+        <w:jc w:val="both"/>
+        <w:rPr>
+          <w:rFonts w:ascii="Arial" w:hAnsi="Arial" w:cs="Arial"/>
+          <w:b/>
+        </w:rPr>
+      </w:pPr>
+    </w:p>
+    <w:p>
+      <w:pPr>
+        <w:ind w:left="360"/>
         <w:jc w:val="both"/>
         <w:rPr>
           <w:rFonts w:ascii="Arial" w:hAnsi="Arial" w:cs="Arial"/>
@@ -653,6 +934,353 @@
 <file path=word/numbering.xml><?xml version="1.0" encoding="utf-8"?>
 <w:numbering xmlns:wpc="http://schemas.microsoft.com/office/word/2010/wordprocessingCanvas" xmlns:mc="http://schemas.openxmlformats.org/markup-compatibility/2006" xmlns:o="urn:schemas-microsoft-com:office:office" xmlns:r="http://schemas.openxmlformats.org/officeDocument/2006/relationships" xmlns:m="http://schemas.openxmlformats.org/officeDocument/2006/math" xmlns:v="urn:schemas-microsoft-com:vml" xmlns:wp14="http://schemas.microsoft.com/office/word/2010/wordprocessingDrawing" xmlns:wp="http://schemas.openxmlformats.org/drawingml/2006/wordprocessingDrawing" xmlns:w10="urn:schemas-microsoft-com:office:word" xmlns:w="http://schemas.openxmlformats.org/wordprocessingml/2006/main" xmlns:w14="http://schemas.microsoft.com/office/word/2010/wordml" xmlns:w15="http://schemas.microsoft.com/office/word/2012/wordml" xmlns:wpg="http://schemas.microsoft.com/office/word/2010/wordprocessingGroup" xmlns:wpi="http://schemas.microsoft.com/office/word/2010/wordprocessingInk" xmlns:wne="http://schemas.microsoft.com/office/word/2006/wordml" xmlns:wps="http://schemas.microsoft.com/office/word/2010/wordprocessingShape" mc:Ignorable="w14 w15 wp14">
   <w:abstractNum w:abstractNumId="0" w15:restartNumberingAfterBreak="0">
+    <w:nsid w:val="3A0E5C80"/>
+    <w:multiLevelType w:val="hybridMultilevel"/>
+    <w:tmpl w:val="BB202974"/>
+    <w:lvl w:ilvl="0" w:tplc="240A000F">
+      <w:start w:val="1"/>
+      <w:numFmt w:val="decimal"/>
+      <w:lvlText w:val="%1."/>
+      <w:lvlJc w:val="left"/>
+      <w:pPr>
+        <w:ind w:left="720" w:hanging="360"/>
+      </w:pPr>
+    </w:lvl>
+    <w:lvl w:ilvl="1" w:tplc="240A0019" w:tentative="1">
+      <w:start w:val="1"/>
+      <w:numFmt w:val="lowerLetter"/>
+      <w:lvlText w:val="%2."/>
+      <w:lvlJc w:val="left"/>
+      <w:pPr>
+        <w:ind w:left="1440" w:hanging="360"/>
+      </w:pPr>
+    </w:lvl>
+    <w:lvl w:ilvl="2" w:tplc="240A001B" w:tentative="1">
+      <w:start w:val="1"/>
+      <w:numFmt w:val="lowerRoman"/>
+      <w:lvlText w:val="%3."/>
+      <w:lvlJc w:val="right"/>
+      <w:pPr>
+        <w:ind w:left="2160" w:hanging="180"/>
+      </w:pPr>
+    </w:lvl>
+    <w:lvl w:ilvl="3" w:tplc="240A000F" w:tentative="1">
+      <w:start w:val="1"/>
+      <w:numFmt w:val="decimal"/>
+      <w:lvlText w:val="%4."/>
+      <w:lvlJc w:val="left"/>
+      <w:pPr>
+        <w:ind w:left="2880" w:hanging="360"/>
+      </w:pPr>
+    </w:lvl>
+    <w:lvl w:ilvl="4" w:tplc="240A0019" w:tentative="1">
+      <w:start w:val="1"/>
+      <w:numFmt w:val="lowerLetter"/>
+      <w:lvlText w:val="%5."/>
+      <w:lvlJc w:val="left"/>
+      <w:pPr>
+        <w:ind w:left="3600" w:hanging="360"/>
+      </w:pPr>
+    </w:lvl>
+    <w:lvl w:ilvl="5" w:tplc="240A001B" w:tentative="1">
+      <w:start w:val="1"/>
+      <w:numFmt w:val="lowerRoman"/>
+      <w:lvlText w:val="%6."/>
+      <w:lvlJc w:val="right"/>
+      <w:pPr>
+        <w:ind w:left="4320" w:hanging="180"/>
+      </w:pPr>
+    </w:lvl>
+    <w:lvl w:ilvl="6" w:tplc="240A000F" w:tentative="1">
+      <w:start w:val="1"/>
+      <w:numFmt w:val="decimal"/>
+      <w:lvlText w:val="%7."/>
+      <w:lvlJc w:val="left"/>
+      <w:pPr>
+        <w:ind w:left="5040" w:hanging="360"/>
+      </w:pPr>
+    </w:lvl>
+    <w:lvl w:ilvl="7" w:tplc="240A0019" w:tentative="1">
+      <w:start w:val="1"/>
+      <w:numFmt w:val="lowerLetter"/>
+      <w:lvlText w:val="%8."/>
+      <w:lvlJc w:val="left"/>
+      <w:pPr>
+        <w:ind w:left="5760" w:hanging="360"/>
+      </w:pPr>
+    </w:lvl>
+    <w:lvl w:ilvl="8" w:tplc="240A001B" w:tentative="1">
+      <w:start w:val="1"/>
+      <w:numFmt w:val="lowerRoman"/>
+      <w:lvlText w:val="%9."/>
+      <w:lvlJc w:val="right"/>
+      <w:pPr>
+        <w:ind w:left="6480" w:hanging="180"/>
+      </w:pPr>
+    </w:lvl>
+  </w:abstractNum>
+  <w:abstractNum w:abstractNumId="1" w15:restartNumberingAfterBreak="0">
+    <w:nsid w:val="559F6BB3"/>
+    <w:multiLevelType w:val="hybridMultilevel"/>
+    <w:tmpl w:val="25F0F1BC"/>
+    <w:lvl w:ilvl="0" w:tplc="240A000F">
+      <w:start w:val="1"/>
+      <w:numFmt w:val="decimal"/>
+      <w:lvlText w:val="%1."/>
+      <w:lvlJc w:val="left"/>
+      <w:pPr>
+        <w:ind w:left="720" w:hanging="360"/>
+      </w:pPr>
+    </w:lvl>
+    <w:lvl w:ilvl="1" w:tplc="240A0019" w:tentative="1">
+      <w:start w:val="1"/>
+      <w:numFmt w:val="lowerLetter"/>
+      <w:lvlText w:val="%2."/>
+      <w:lvlJc w:val="left"/>
+      <w:pPr>
+        <w:ind w:left="1440" w:hanging="360"/>
+      </w:pPr>
+    </w:lvl>
+    <w:lvl w:ilvl="2" w:tplc="240A001B" w:tentative="1">
+      <w:start w:val="1"/>
+      <w:numFmt w:val="lowerRoman"/>
+      <w:lvlText w:val="%3."/>
+      <w:lvlJc w:val="right"/>
+      <w:pPr>
+        <w:ind w:left="2160" w:hanging="180"/>
+      </w:pPr>
+    </w:lvl>
+    <w:lvl w:ilvl="3" w:tplc="240A000F" w:tentative="1">
+      <w:start w:val="1"/>
+      <w:numFmt w:val="decimal"/>
+      <w:lvlText w:val="%4."/>
+      <w:lvlJc w:val="left"/>
+      <w:pPr>
+        <w:ind w:left="2880" w:hanging="360"/>
+      </w:pPr>
+    </w:lvl>
+    <w:lvl w:ilvl="4" w:tplc="240A0019" w:tentative="1">
+      <w:start w:val="1"/>
+      <w:numFmt w:val="lowerLetter"/>
+      <w:lvlText w:val="%5."/>
+      <w:lvlJc w:val="left"/>
+      <w:pPr>
+        <w:ind w:left="3600" w:hanging="360"/>
+      </w:pPr>
+    </w:lvl>
+    <w:lvl w:ilvl="5" w:tplc="240A001B" w:tentative="1">
+      <w:start w:val="1"/>
+      <w:numFmt w:val="lowerRoman"/>
+      <w:lvlText w:val="%6."/>
+      <w:lvlJc w:val="right"/>
+      <w:pPr>
+        <w:ind w:left="4320" w:hanging="180"/>
+      </w:pPr>
+    </w:lvl>
+    <w:lvl w:ilvl="6" w:tplc="240A000F" w:tentative="1">
+      <w:start w:val="1"/>
+      <w:numFmt w:val="decimal"/>
+      <w:lvlText w:val="%7."/>
+      <w:lvlJc w:val="left"/>
+      <w:pPr>
+        <w:ind w:left="5040" w:hanging="360"/>
+      </w:pPr>
+    </w:lvl>
+    <w:lvl w:ilvl="7" w:tplc="240A0019" w:tentative="1">
+      <w:start w:val="1"/>
+      <w:numFmt w:val="lowerLetter"/>
+      <w:lvlText w:val="%8."/>
+      <w:lvlJc w:val="left"/>
+      <w:pPr>
+        <w:ind w:left="5760" w:hanging="360"/>
+      </w:pPr>
+    </w:lvl>
+    <w:lvl w:ilvl="8" w:tplc="240A001B" w:tentative="1">
+      <w:start w:val="1"/>
+      <w:numFmt w:val="lowerRoman"/>
+      <w:lvlText w:val="%9."/>
+      <w:lvlJc w:val="right"/>
+      <w:pPr>
+        <w:ind w:left="6480" w:hanging="180"/>
+      </w:pPr>
+    </w:lvl>
+  </w:abstractNum>
+  <w:abstractNum w:abstractNumId="2" w15:restartNumberingAfterBreak="0">
+    <w:nsid w:val="58602DE7"/>
+    <w:multiLevelType w:val="hybridMultilevel"/>
+    <w:tmpl w:val="4B0688FA"/>
+    <w:lvl w:ilvl="0" w:tplc="240A000F">
+      <w:start w:val="1"/>
+      <w:numFmt w:val="decimal"/>
+      <w:lvlText w:val="%1."/>
+      <w:lvlJc w:val="left"/>
+      <w:pPr>
+        <w:ind w:left="720" w:hanging="360"/>
+      </w:pPr>
+    </w:lvl>
+    <w:lvl w:ilvl="1" w:tplc="240A0019" w:tentative="1">
+      <w:start w:val="1"/>
+      <w:numFmt w:val="lowerLetter"/>
+      <w:lvlText w:val="%2."/>
+      <w:lvlJc w:val="left"/>
+      <w:pPr>
+        <w:ind w:left="1440" w:hanging="360"/>
+      </w:pPr>
+    </w:lvl>
+    <w:lvl w:ilvl="2" w:tplc="240A001B" w:tentative="1">
+      <w:start w:val="1"/>
+      <w:numFmt w:val="lowerRoman"/>
+      <w:lvlText w:val="%3."/>
+      <w:lvlJc w:val="right"/>
+      <w:pPr>
+        <w:ind w:left="2160" w:hanging="180"/>
+      </w:pPr>
+    </w:lvl>
+    <w:lvl w:ilvl="3" w:tplc="240A000F" w:tentative="1">
+      <w:start w:val="1"/>
+      <w:numFmt w:val="decimal"/>
+      <w:lvlText w:val="%4."/>
+      <w:lvlJc w:val="left"/>
+      <w:pPr>
+        <w:ind w:left="2880" w:hanging="360"/>
+      </w:pPr>
+    </w:lvl>
+    <w:lvl w:ilvl="4" w:tplc="240A0019" w:tentative="1">
+      <w:start w:val="1"/>
+      <w:numFmt w:val="lowerLetter"/>
+      <w:lvlText w:val="%5."/>
+      <w:lvlJc w:val="left"/>
+      <w:pPr>
+        <w:ind w:left="3600" w:hanging="360"/>
+      </w:pPr>
+    </w:lvl>
+    <w:lvl w:ilvl="5" w:tplc="240A001B" w:tentative="1">
+      <w:start w:val="1"/>
+      <w:numFmt w:val="lowerRoman"/>
+      <w:lvlText w:val="%6."/>
+      <w:lvlJc w:val="right"/>
+      <w:pPr>
+        <w:ind w:left="4320" w:hanging="180"/>
+      </w:pPr>
+    </w:lvl>
+    <w:lvl w:ilvl="6" w:tplc="240A000F" w:tentative="1">
+      <w:start w:val="1"/>
+      <w:numFmt w:val="decimal"/>
+      <w:lvlText w:val="%7."/>
+      <w:lvlJc w:val="left"/>
+      <w:pPr>
+        <w:ind w:left="5040" w:hanging="360"/>
+      </w:pPr>
+    </w:lvl>
+    <w:lvl w:ilvl="7" w:tplc="240A0019" w:tentative="1">
+      <w:start w:val="1"/>
+      <w:numFmt w:val="lowerLetter"/>
+      <w:lvlText w:val="%8."/>
+      <w:lvlJc w:val="left"/>
+      <w:pPr>
+        <w:ind w:left="5760" w:hanging="360"/>
+      </w:pPr>
+    </w:lvl>
+    <w:lvl w:ilvl="8" w:tplc="240A001B" w:tentative="1">
+      <w:start w:val="1"/>
+      <w:numFmt w:val="lowerRoman"/>
+      <w:lvlText w:val="%9."/>
+      <w:lvlJc w:val="right"/>
+      <w:pPr>
+        <w:ind w:left="6480" w:hanging="180"/>
+      </w:pPr>
+    </w:lvl>
+  </w:abstractNum>
+  <w:abstractNum w:abstractNumId="3" w15:restartNumberingAfterBreak="0">
+    <w:nsid w:val="5CCB1909"/>
+    <w:multiLevelType w:val="hybridMultilevel"/>
+    <w:tmpl w:val="637AB0F8"/>
+    <w:lvl w:ilvl="0" w:tplc="B05429F4">
+      <w:start w:val="1"/>
+      <w:numFmt w:val="decimal"/>
+      <w:lvlText w:val="%1."/>
+      <w:lvlJc w:val="left"/>
+      <w:pPr>
+        <w:ind w:left="720" w:hanging="360"/>
+      </w:pPr>
+      <w:rPr>
+        <w:rFonts w:hint="default"/>
+      </w:rPr>
+    </w:lvl>
+    <w:lvl w:ilvl="1" w:tplc="240A0019" w:tentative="1">
+      <w:start w:val="1"/>
+      <w:numFmt w:val="lowerLetter"/>
+      <w:lvlText w:val="%2."/>
+      <w:lvlJc w:val="left"/>
+      <w:pPr>
+        <w:ind w:left="1440" w:hanging="360"/>
+      </w:pPr>
+    </w:lvl>
+    <w:lvl w:ilvl="2" w:tplc="240A001B" w:tentative="1">
+      <w:start w:val="1"/>
+      <w:numFmt w:val="lowerRoman"/>
+      <w:lvlText w:val="%3."/>
+      <w:lvlJc w:val="right"/>
+      <w:pPr>
+        <w:ind w:left="2160" w:hanging="180"/>
+      </w:pPr>
+    </w:lvl>
+    <w:lvl w:ilvl="3" w:tplc="240A000F" w:tentative="1">
+      <w:start w:val="1"/>
+      <w:numFmt w:val="decimal"/>
+      <w:lvlText w:val="%4."/>
+      <w:lvlJc w:val="left"/>
+      <w:pPr>
+        <w:ind w:left="2880" w:hanging="360"/>
+      </w:pPr>
+    </w:lvl>
+    <w:lvl w:ilvl="4" w:tplc="240A0019" w:tentative="1">
+      <w:start w:val="1"/>
+      <w:numFmt w:val="lowerLetter"/>
+      <w:lvlText w:val="%5."/>
+      <w:lvlJc w:val="left"/>
+      <w:pPr>
+        <w:ind w:left="3600" w:hanging="360"/>
+      </w:pPr>
+    </w:lvl>
+    <w:lvl w:ilvl="5" w:tplc="240A001B" w:tentative="1">
+      <w:start w:val="1"/>
+      <w:numFmt w:val="lowerRoman"/>
+      <w:lvlText w:val="%6."/>
+      <w:lvlJc w:val="right"/>
+      <w:pPr>
+        <w:ind w:left="4320" w:hanging="180"/>
+      </w:pPr>
+    </w:lvl>
+    <w:lvl w:ilvl="6" w:tplc="240A000F" w:tentative="1">
+      <w:start w:val="1"/>
+      <w:numFmt w:val="decimal"/>
+      <w:lvlText w:val="%7."/>
+      <w:lvlJc w:val="left"/>
+      <w:pPr>
+        <w:ind w:left="5040" w:hanging="360"/>
+      </w:pPr>
+    </w:lvl>
+    <w:lvl w:ilvl="7" w:tplc="240A0019" w:tentative="1">
+      <w:start w:val="1"/>
+      <w:numFmt w:val="lowerLetter"/>
+      <w:lvlText w:val="%8."/>
+      <w:lvlJc w:val="left"/>
+      <w:pPr>
+        <w:ind w:left="5760" w:hanging="360"/>
+      </w:pPr>
+    </w:lvl>
+    <w:lvl w:ilvl="8" w:tplc="240A001B" w:tentative="1">
+      <w:start w:val="1"/>
+      <w:numFmt w:val="lowerRoman"/>
+      <w:lvlText w:val="%9."/>
+      <w:lvlJc w:val="right"/>
+      <w:pPr>
+        <w:ind w:left="6480" w:hanging="180"/>
+      </w:pPr>
+    </w:lvl>
+  </w:abstractNum>
+  <w:abstractNum w:abstractNumId="4" w15:restartNumberingAfterBreak="0">
     <w:nsid w:val="633A61B2"/>
     <w:multiLevelType w:val="multilevel"/>
     <w:tmpl w:val="42729A2E"/>
@@ -773,8 +1401,109 @@
       </w:rPr>
     </w:lvl>
   </w:abstractNum>
+  <w:abstractNum w:abstractNumId="5" w15:restartNumberingAfterBreak="0">
+    <w:nsid w:val="6D830F8F"/>
+    <w:multiLevelType w:val="hybridMultilevel"/>
+    <w:tmpl w:val="23D64566"/>
+    <w:lvl w:ilvl="0" w:tplc="240A000F">
+      <w:start w:val="1"/>
+      <w:numFmt w:val="decimal"/>
+      <w:lvlText w:val="%1."/>
+      <w:lvlJc w:val="left"/>
+      <w:pPr>
+        <w:ind w:left="720" w:hanging="360"/>
+      </w:pPr>
+    </w:lvl>
+    <w:lvl w:ilvl="1" w:tplc="240A0019" w:tentative="1">
+      <w:start w:val="1"/>
+      <w:numFmt w:val="lowerLetter"/>
+      <w:lvlText w:val="%2."/>
+      <w:lvlJc w:val="left"/>
+      <w:pPr>
+        <w:ind w:left="1440" w:hanging="360"/>
+      </w:pPr>
+    </w:lvl>
+    <w:lvl w:ilvl="2" w:tplc="240A001B" w:tentative="1">
+      <w:start w:val="1"/>
+      <w:numFmt w:val="lowerRoman"/>
+      <w:lvlText w:val="%3."/>
+      <w:lvlJc w:val="right"/>
+      <w:pPr>
+        <w:ind w:left="2160" w:hanging="180"/>
+      </w:pPr>
+    </w:lvl>
+    <w:lvl w:ilvl="3" w:tplc="240A000F" w:tentative="1">
+      <w:start w:val="1"/>
+      <w:numFmt w:val="decimal"/>
+      <w:lvlText w:val="%4."/>
+      <w:lvlJc w:val="left"/>
+      <w:pPr>
+        <w:ind w:left="2880" w:hanging="360"/>
+      </w:pPr>
+    </w:lvl>
+    <w:lvl w:ilvl="4" w:tplc="240A0019" w:tentative="1">
+      <w:start w:val="1"/>
+      <w:numFmt w:val="lowerLetter"/>
+      <w:lvlText w:val="%5."/>
+      <w:lvlJc w:val="left"/>
+      <w:pPr>
+        <w:ind w:left="3600" w:hanging="360"/>
+      </w:pPr>
+    </w:lvl>
+    <w:lvl w:ilvl="5" w:tplc="240A001B" w:tentative="1">
+      <w:start w:val="1"/>
+      <w:numFmt w:val="lowerRoman"/>
+      <w:lvlText w:val="%6."/>
+      <w:lvlJc w:val="right"/>
+      <w:pPr>
+        <w:ind w:left="4320" w:hanging="180"/>
+      </w:pPr>
+    </w:lvl>
+    <w:lvl w:ilvl="6" w:tplc="240A000F" w:tentative="1">
+      <w:start w:val="1"/>
+      <w:numFmt w:val="decimal"/>
+      <w:lvlText w:val="%7."/>
+      <w:lvlJc w:val="left"/>
+      <w:pPr>
+        <w:ind w:left="5040" w:hanging="360"/>
+      </w:pPr>
+    </w:lvl>
+    <w:lvl w:ilvl="7" w:tplc="240A0019" w:tentative="1">
+      <w:start w:val="1"/>
+      <w:numFmt w:val="lowerLetter"/>
+      <w:lvlText w:val="%8."/>
+      <w:lvlJc w:val="left"/>
+      <w:pPr>
+        <w:ind w:left="5760" w:hanging="360"/>
+      </w:pPr>
+    </w:lvl>
+    <w:lvl w:ilvl="8" w:tplc="240A001B" w:tentative="1">
+      <w:start w:val="1"/>
+      <w:numFmt w:val="lowerRoman"/>
+      <w:lvlText w:val="%9."/>
+      <w:lvlJc w:val="right"/>
+      <w:pPr>
+        <w:ind w:left="6480" w:hanging="180"/>
+      </w:pPr>
+    </w:lvl>
+  </w:abstractNum>
   <w:num w:numId="1">
+    <w:abstractNumId w:val="4"/>
+  </w:num>
+  <w:num w:numId="2">
     <w:abstractNumId w:val="0"/>
+  </w:num>
+  <w:num w:numId="3">
+    <w:abstractNumId w:val="1"/>
+  </w:num>
+  <w:num w:numId="4">
+    <w:abstractNumId w:val="2"/>
+  </w:num>
+  <w:num w:numId="5">
+    <w:abstractNumId w:val="5"/>
+  </w:num>
+  <w:num w:numId="6">
+    <w:abstractNumId w:val="3"/>
   </w:num>
 </w:numbering>
 </file>

</xml_diff>

<commit_message>
Formato doc Justificacion Uso de Patrones
Formato del documento de Justificacion Uso de Patrones actualizado.
</commit_message>
<xml_diff>
--- a/2do Corte/Documentos/Justificacion Uso de Patrones.docx
+++ b/2do Corte/Documentos/Justificacion Uso de Patrones.docx
@@ -54,8 +54,6 @@
         </w:rPr>
         <w:t>Básicos</w:t>
       </w:r>
-      <w:bookmarkStart w:id="0" w:name="_GoBack"/>
-      <w:bookmarkEnd w:id="0"/>
       <w:r>
         <w:rPr>
           <w:rFonts w:ascii="Arial" w:hAnsi="Arial" w:cs="Arial"/>
@@ -97,10 +95,22 @@
     <w:p>
       <w:pPr>
         <w:pStyle w:val="Prrafodelista"/>
+        <w:ind w:left="1440"/>
+        <w:jc w:val="both"/>
+        <w:rPr>
+          <w:rFonts w:ascii="Arial" w:hAnsi="Arial" w:cs="Arial"/>
+          <w:b/>
+        </w:rPr>
+      </w:pPr>
+    </w:p>
+    <w:p>
+      <w:pPr>
+        <w:pStyle w:val="Prrafodelista"/>
         <w:numPr>
           <w:ilvl w:val="1"/>
           <w:numId w:val="1"/>
         </w:numPr>
+        <w:spacing w:after="0"/>
         <w:jc w:val="both"/>
         <w:rPr>
           <w:rFonts w:ascii="Arial" w:hAnsi="Arial" w:cs="Arial"/>
@@ -149,6 +159,16 @@
         </w:rPr>
         <w:t>: Usado. Para nuestro ejercicio particular es muy funcional porque tengo objetos que heredan formas de hacer las cosas y características que son procesadas de forma diferente, además de que se integra con el uso de patrones creacionales que son más completos, para nuestro problema tengo preguntas, pero tienen formas diferentes de configurar sus posibles respuestas.</w:t>
       </w:r>
+    </w:p>
+    <w:p>
+      <w:pPr>
+        <w:spacing w:after="0"/>
+        <w:jc w:val="both"/>
+        <w:rPr>
+          <w:rFonts w:ascii="Arial" w:hAnsi="Arial" w:cs="Arial"/>
+          <w:b/>
+        </w:rPr>
+      </w:pPr>
     </w:p>
     <w:p>
       <w:pPr>
@@ -157,6 +177,7 @@
           <w:ilvl w:val="1"/>
           <w:numId w:val="1"/>
         </w:numPr>
+        <w:spacing w:after="0"/>
         <w:jc w:val="both"/>
         <w:rPr>
           <w:rFonts w:ascii="Arial" w:hAnsi="Arial" w:cs="Arial"/>
@@ -191,6 +212,16 @@
         </w:rPr>
         <w:t>. No usado. No usamos para este problema métodos privados ya que no hay procesos propios de alguna clase que sea solo accesible desde sí mismo.</w:t>
       </w:r>
+    </w:p>
+    <w:p>
+      <w:pPr>
+        <w:spacing w:after="0"/>
+        <w:jc w:val="both"/>
+        <w:rPr>
+          <w:rFonts w:ascii="Arial" w:hAnsi="Arial" w:cs="Arial"/>
+          <w:b/>
+        </w:rPr>
+      </w:pPr>
     </w:p>
     <w:p>
       <w:pPr>
@@ -199,6 +230,7 @@
           <w:ilvl w:val="1"/>
           <w:numId w:val="1"/>
         </w:numPr>
+        <w:spacing w:after="0"/>
         <w:jc w:val="both"/>
         <w:rPr>
           <w:rFonts w:ascii="Arial" w:hAnsi="Arial" w:cs="Arial"/>
@@ -239,6 +271,16 @@
         </w:rPr>
         <w:t>Usado. Es de utilidad ya que tengo atributos privados y por este motivo los métodos de acceso para editar o devolver la información de estos atributos son importantes para la comunicación entre clases.</w:t>
       </w:r>
+    </w:p>
+    <w:p>
+      <w:pPr>
+        <w:spacing w:after="0"/>
+        <w:jc w:val="both"/>
+        <w:rPr>
+          <w:rFonts w:ascii="Arial" w:hAnsi="Arial" w:cs="Arial"/>
+          <w:b/>
+        </w:rPr>
+      </w:pPr>
     </w:p>
     <w:p>
       <w:pPr>
@@ -247,6 +289,7 @@
           <w:ilvl w:val="1"/>
           <w:numId w:val="1"/>
         </w:numPr>
+        <w:spacing w:after="0"/>
         <w:jc w:val="both"/>
         <w:rPr>
           <w:rFonts w:ascii="Arial" w:hAnsi="Arial" w:cs="Arial"/>
@@ -279,6 +322,16 @@
         </w:rPr>
         <w:t>.</w:t>
       </w:r>
+    </w:p>
+    <w:p>
+      <w:pPr>
+        <w:spacing w:after="0"/>
+        <w:jc w:val="both"/>
+        <w:rPr>
+          <w:rFonts w:ascii="Arial" w:hAnsi="Arial" w:cs="Arial"/>
+          <w:b/>
+        </w:rPr>
+      </w:pPr>
     </w:p>
     <w:p>
       <w:pPr>
@@ -287,6 +340,7 @@
           <w:ilvl w:val="1"/>
           <w:numId w:val="1"/>
         </w:numPr>
+        <w:spacing w:after="0"/>
         <w:jc w:val="both"/>
         <w:rPr>
           <w:rFonts w:ascii="Arial" w:hAnsi="Arial" w:cs="Arial"/>
@@ -327,6 +381,16 @@
         </w:rPr>
         <w:t>No voy a tener objetos cuyo instanciación no pueda ser cambiada, por lo tanto no será usado el patrón de objetos inmutables.</w:t>
       </w:r>
+    </w:p>
+    <w:p>
+      <w:pPr>
+        <w:spacing w:after="0"/>
+        <w:jc w:val="both"/>
+        <w:rPr>
+          <w:rFonts w:ascii="Arial" w:hAnsi="Arial" w:cs="Arial"/>
+          <w:b/>
+        </w:rPr>
+      </w:pPr>
     </w:p>
     <w:p>
       <w:pPr>
@@ -335,6 +399,7 @@
           <w:ilvl w:val="1"/>
           <w:numId w:val="1"/>
         </w:numPr>
+        <w:spacing w:after="0"/>
         <w:jc w:val="both"/>
         <w:rPr>
           <w:rFonts w:ascii="Arial" w:hAnsi="Arial" w:cs="Arial"/>
@@ -347,6 +412,16 @@
         </w:rPr>
         <w:t>Monitor: No usado. No tendré objetos de uso sincronizado o por hilos.</w:t>
       </w:r>
+    </w:p>
+    <w:p>
+      <w:pPr>
+        <w:spacing w:after="0"/>
+        <w:jc w:val="both"/>
+        <w:rPr>
+          <w:rFonts w:ascii="Arial" w:hAnsi="Arial" w:cs="Arial"/>
+          <w:b/>
+        </w:rPr>
+      </w:pPr>
     </w:p>
     <w:p>
       <w:pPr>
@@ -382,6 +457,17 @@
     <w:p>
       <w:pPr>
         <w:pStyle w:val="Prrafodelista"/>
+        <w:ind w:left="1440"/>
+        <w:jc w:val="both"/>
+        <w:rPr>
+          <w:rFonts w:ascii="Arial" w:hAnsi="Arial" w:cs="Arial"/>
+          <w:b/>
+        </w:rPr>
+      </w:pPr>
+    </w:p>
+    <w:p>
+      <w:pPr>
+        <w:pStyle w:val="Prrafodelista"/>
         <w:numPr>
           <w:ilvl w:val="0"/>
           <w:numId w:val="1"/>
@@ -445,6 +531,7 @@
           <w:ilvl w:val="1"/>
           <w:numId w:val="1"/>
         </w:numPr>
+        <w:spacing w:after="0"/>
         <w:jc w:val="both"/>
         <w:rPr>
           <w:rFonts w:ascii="Arial" w:hAnsi="Arial" w:cs="Arial"/>
@@ -456,6 +543,7 @@
         <w:rPr>
           <w:rFonts w:ascii="Arial" w:hAnsi="Arial" w:cs="Arial"/>
         </w:rPr>
+        <w:lastRenderedPageBreak/>
         <w:t>Builder</w:t>
       </w:r>
       <w:proofErr w:type="spellEnd"/>
@@ -479,6 +567,18 @@
         </w:rPr>
         <w:t xml:space="preserve"> me ayuda a realizar las cosas en el correcto orden para que la definición de un objeto examen sea correcto.</w:t>
       </w:r>
+    </w:p>
+    <w:p>
+      <w:pPr>
+        <w:pStyle w:val="Prrafodelista"/>
+        <w:spacing w:after="0"/>
+        <w:ind w:left="1440"/>
+        <w:jc w:val="both"/>
+        <w:rPr>
+          <w:rFonts w:ascii="Arial" w:hAnsi="Arial" w:cs="Arial"/>
+          <w:b/>
+        </w:rPr>
+      </w:pPr>
     </w:p>
     <w:p>
       <w:pPr>
@@ -487,6 +587,7 @@
           <w:ilvl w:val="1"/>
           <w:numId w:val="1"/>
         </w:numPr>
+        <w:spacing w:after="0"/>
         <w:jc w:val="both"/>
         <w:rPr>
           <w:rFonts w:ascii="Arial" w:hAnsi="Arial" w:cs="Arial"/>
@@ -527,6 +628,16 @@
         </w:rPr>
         <w:t xml:space="preserve"> Factory, este no me permite hacer familias de preguntas con familia de respuestas y garantizar la entrega del tipo de respuesta correcta para el tipo de pregunta definida.</w:t>
       </w:r>
+    </w:p>
+    <w:p>
+      <w:pPr>
+        <w:spacing w:after="0"/>
+        <w:jc w:val="both"/>
+        <w:rPr>
+          <w:rFonts w:ascii="Arial" w:hAnsi="Arial" w:cs="Arial"/>
+          <w:b/>
+        </w:rPr>
+      </w:pPr>
     </w:p>
     <w:p>
       <w:pPr>
@@ -535,6 +646,7 @@
           <w:ilvl w:val="1"/>
           <w:numId w:val="1"/>
         </w:numPr>
+        <w:spacing w:after="0"/>
         <w:jc w:val="both"/>
         <w:rPr>
           <w:rFonts w:ascii="Arial" w:hAnsi="Arial" w:cs="Arial"/>
@@ -546,7 +658,6 @@
         <w:rPr>
           <w:rFonts w:ascii="Arial" w:hAnsi="Arial" w:cs="Arial"/>
         </w:rPr>
-        <w:lastRenderedPageBreak/>
         <w:t>Singleton</w:t>
       </w:r>
       <w:proofErr w:type="spellEnd"/>
@@ -570,6 +681,16 @@
         </w:rPr>
         <w:t xml:space="preserve"> por ejecución.</w:t>
       </w:r>
+    </w:p>
+    <w:p>
+      <w:pPr>
+        <w:spacing w:after="0"/>
+        <w:jc w:val="both"/>
+        <w:rPr>
+          <w:rFonts w:ascii="Arial" w:hAnsi="Arial" w:cs="Arial"/>
+          <w:b/>
+        </w:rPr>
+      </w:pPr>
     </w:p>
     <w:p>
       <w:pPr>
@@ -578,6 +699,7 @@
           <w:ilvl w:val="1"/>
           <w:numId w:val="1"/>
         </w:numPr>
+        <w:spacing w:after="0"/>
         <w:jc w:val="both"/>
         <w:rPr>
           <w:rFonts w:ascii="Arial" w:hAnsi="Arial" w:cs="Arial"/>
@@ -596,11 +718,48 @@
         <w:rPr>
           <w:rFonts w:ascii="Arial" w:hAnsi="Arial" w:cs="Arial"/>
         </w:rPr>
-        <w:t xml:space="preserve">: No usado. No necesito de modelo de objetos instanciados para este problema en cuestión. </w:t>
-      </w:r>
-    </w:p>
-    <w:p>
-      <w:pPr>
+        <w:t>: No usado. No necesito de modelo de objetos instanciados para este problema en cuestión</w:t>
+      </w:r>
+      <w:r>
+        <w:rPr>
+          <w:rFonts w:ascii="Arial" w:hAnsi="Arial" w:cs="Arial"/>
+        </w:rPr>
+        <w:t xml:space="preserve">, el ideal es generar preguntas de forma aleatoria y en el caso de las preguntas con opción múltiple siempre será necesario cambiar, por lo menos en un orden diferente, por lo tanto </w:t>
+      </w:r>
+      <w:proofErr w:type="spellStart"/>
+      <w:r>
+        <w:rPr>
+          <w:rFonts w:ascii="Arial" w:hAnsi="Arial" w:cs="Arial"/>
+        </w:rPr>
+        <w:t>prototype</w:t>
+      </w:r>
+      <w:proofErr w:type="spellEnd"/>
+      <w:r>
+        <w:rPr>
+          <w:rFonts w:ascii="Arial" w:hAnsi="Arial" w:cs="Arial"/>
+        </w:rPr>
+        <w:t xml:space="preserve"> no es funcional</w:t>
+      </w:r>
+      <w:r>
+        <w:rPr>
+          <w:rFonts w:ascii="Arial" w:hAnsi="Arial" w:cs="Arial"/>
+        </w:rPr>
+        <w:t xml:space="preserve">. </w:t>
+      </w:r>
+    </w:p>
+    <w:p>
+      <w:pPr>
+        <w:spacing w:after="0"/>
+        <w:jc w:val="both"/>
+        <w:rPr>
+          <w:rFonts w:ascii="Arial" w:hAnsi="Arial" w:cs="Arial"/>
+          <w:b/>
+        </w:rPr>
+      </w:pPr>
+    </w:p>
+    <w:p>
+      <w:pPr>
+        <w:spacing w:after="0"/>
         <w:jc w:val="both"/>
         <w:rPr>
           <w:rFonts w:ascii="Arial" w:hAnsi="Arial" w:cs="Arial"/>
@@ -615,6 +774,7 @@
           <w:ilvl w:val="0"/>
           <w:numId w:val="1"/>
         </w:numPr>
+        <w:spacing w:after="0"/>
         <w:jc w:val="both"/>
         <w:rPr>
           <w:rFonts w:ascii="Arial" w:hAnsi="Arial" w:cs="Arial"/>
@@ -632,6 +792,7 @@
     <w:p>
       <w:pPr>
         <w:pStyle w:val="Prrafodelista"/>
+        <w:spacing w:after="0"/>
         <w:jc w:val="both"/>
         <w:rPr>
           <w:rFonts w:ascii="Arial" w:hAnsi="Arial" w:cs="Arial"/>
@@ -646,6 +807,7 @@
           <w:ilvl w:val="1"/>
           <w:numId w:val="1"/>
         </w:numPr>
+        <w:spacing w:after="0"/>
         <w:jc w:val="both"/>
         <w:rPr>
           <w:rFonts w:ascii="Arial" w:hAnsi="Arial" w:cs="Arial"/>
@@ -707,6 +869,17 @@
         </w:rPr>
         <w:t xml:space="preserve">según lo que el cliente este solicitando. En el caso de nuestra aplicación no es necesario implementarla ya que estamos utilizando una única interfaz la cual tiene todos los componentes que el cliente necesita. </w:t>
       </w:r>
+    </w:p>
+    <w:p>
+      <w:pPr>
+        <w:pStyle w:val="Prrafodelista"/>
+        <w:spacing w:after="0"/>
+        <w:ind w:left="1440"/>
+        <w:jc w:val="both"/>
+        <w:rPr>
+          <w:rFonts w:ascii="Arial" w:hAnsi="Arial" w:cs="Arial"/>
+        </w:rPr>
+      </w:pPr>
     </w:p>
     <w:p>
       <w:pPr>
@@ -715,6 +888,7 @@
           <w:ilvl w:val="1"/>
           <w:numId w:val="1"/>
         </w:numPr>
+        <w:spacing w:after="0"/>
         <w:jc w:val="both"/>
         <w:rPr>
           <w:rFonts w:ascii="Arial" w:hAnsi="Arial" w:cs="Arial"/>
@@ -734,6 +908,21 @@
         </w:rPr>
         <w:t>: pendiente</w:t>
       </w:r>
+      <w:r>
+        <w:rPr>
+          <w:rFonts w:ascii="Arial" w:hAnsi="Arial" w:cs="Arial"/>
+        </w:rPr>
+        <w:t>.</w:t>
+      </w:r>
+    </w:p>
+    <w:p>
+      <w:pPr>
+        <w:spacing w:after="0"/>
+        <w:jc w:val="both"/>
+        <w:rPr>
+          <w:rFonts w:ascii="Arial" w:hAnsi="Arial" w:cs="Arial"/>
+        </w:rPr>
+      </w:pPr>
     </w:p>
     <w:p>
       <w:pPr>
@@ -742,6 +931,8 @@
           <w:ilvl w:val="1"/>
           <w:numId w:val="1"/>
         </w:numPr>
+        <w:spacing w:after="0"/>
+        <w:jc w:val="both"/>
         <w:rPr>
           <w:rFonts w:ascii="Arial" w:hAnsi="Arial" w:cs="Arial"/>
         </w:rPr>
@@ -764,22 +955,43 @@
         <w:rPr>
           <w:rFonts w:ascii="Arial" w:hAnsi="Arial" w:cs="Arial"/>
         </w:rPr>
-        <w:t xml:space="preserve"> Usado. Para nuestra aplicación este patrón es funcional ya que se tomara el controlador como fachada para simplificar poder simplificar la comunicación entre el cliente y servidor. Es un beneficio ya que el cliente no tendrá que observar e interactuar con lo que está dentro de la aplicación, simplemente podrá observar una </w:t>
-      </w:r>
-      <w:proofErr w:type="spellStart"/>
-      <w:r>
-        <w:rPr>
-          <w:rFonts w:ascii="Arial" w:hAnsi="Arial" w:cs="Arial"/>
-        </w:rPr>
-        <w:t>interfase</w:t>
-      </w:r>
-      <w:proofErr w:type="spellEnd"/>
+        <w:t xml:space="preserve"> Usado. Para nuestra aplicación este patrón es funcional ya que se tomara el controlador como fachada para simplificar poder simplificar la comunicación entre el cliente y servidor. Es un beneficio ya que el cliente no tendrá que observar e interactuar con lo que está dentro de la aplicación, simplem</w:t>
+      </w:r>
+      <w:r>
+        <w:rPr>
+          <w:rFonts w:ascii="Arial" w:hAnsi="Arial" w:cs="Arial"/>
+        </w:rPr>
+        <w:t xml:space="preserve">ente podrá observar una </w:t>
+      </w:r>
+      <w:r>
+        <w:rPr>
+          <w:rFonts w:ascii="Arial" w:hAnsi="Arial" w:cs="Arial"/>
+          <w:i/>
+        </w:rPr>
+        <w:t>interfac</w:t>
+      </w:r>
+      <w:r>
+        <w:rPr>
+          <w:rFonts w:ascii="Arial" w:hAnsi="Arial" w:cs="Arial"/>
+          <w:i/>
+        </w:rPr>
+        <w:t>e</w:t>
+      </w:r>
       <w:r>
         <w:rPr>
           <w:rFonts w:ascii="Arial" w:hAnsi="Arial" w:cs="Arial"/>
         </w:rPr>
         <w:t xml:space="preserve"> sencilla la cual podrá entender cómo manejarla. </w:t>
       </w:r>
+    </w:p>
+    <w:p>
+      <w:pPr>
+        <w:spacing w:after="0"/>
+        <w:jc w:val="both"/>
+        <w:rPr>
+          <w:rFonts w:ascii="Arial" w:hAnsi="Arial" w:cs="Arial"/>
+        </w:rPr>
+      </w:pPr>
     </w:p>
     <w:p>
       <w:pPr>
@@ -788,6 +1000,8 @@
           <w:ilvl w:val="1"/>
           <w:numId w:val="1"/>
         </w:numPr>
+        <w:spacing w:after="0"/>
+        <w:jc w:val="both"/>
         <w:rPr>
           <w:rFonts w:ascii="Arial" w:hAnsi="Arial" w:cs="Arial"/>
         </w:rPr>
@@ -804,8 +1018,25 @@
         <w:rPr>
           <w:rFonts w:ascii="Arial" w:hAnsi="Arial" w:cs="Arial"/>
         </w:rPr>
-        <w:t xml:space="preserve">: No usado. Actualmente nuestra aplicación no usara gran cantidad de información y  el rendimiento de la memoria no se verá afectada por lo que no es necesario utilizar este patrón, ya que como se sabe lo que busca es reducir  la redundancia de información idéntica liberando memoria para mejorar el rendimiento. </w:t>
-      </w:r>
+        <w:t xml:space="preserve">: No usado. Actualmente nuestra aplicación no usara gran cantidad de información y  el rendimiento de la memoria no se verá afectada por lo que no es necesario utilizar este patrón, ya que como se sabe lo que busca es reducir  la redundancia de información idéntica </w:t>
+      </w:r>
+      <w:bookmarkStart w:id="0" w:name="_GoBack"/>
+      <w:bookmarkEnd w:id="0"/>
+      <w:r>
+        <w:rPr>
+          <w:rFonts w:ascii="Arial" w:hAnsi="Arial" w:cs="Arial"/>
+        </w:rPr>
+        <w:t xml:space="preserve">liberando memoria para mejorar el rendimiento. </w:t>
+      </w:r>
+    </w:p>
+    <w:p>
+      <w:pPr>
+        <w:spacing w:after="0"/>
+        <w:jc w:val="both"/>
+        <w:rPr>
+          <w:rFonts w:ascii="Arial" w:hAnsi="Arial" w:cs="Arial"/>
+        </w:rPr>
+      </w:pPr>
     </w:p>
     <w:p>
       <w:pPr>
@@ -814,12 +1045,13 @@
           <w:ilvl w:val="1"/>
           <w:numId w:val="1"/>
         </w:numPr>
+        <w:spacing w:after="0"/>
+        <w:jc w:val="both"/>
         <w:rPr>
           <w:rFonts w:ascii="Arial" w:hAnsi="Arial" w:cs="Arial"/>
         </w:rPr>
       </w:pPr>
       <w:proofErr w:type="spellStart"/>
-      <w:proofErr w:type="gramStart"/>
       <w:r>
         <w:rPr>
           <w:rFonts w:ascii="Arial" w:hAnsi="Arial" w:cs="Arial"/>
@@ -831,14 +1063,7 @@
         <w:rPr>
           <w:rFonts w:ascii="Arial" w:hAnsi="Arial" w:cs="Arial"/>
         </w:rPr>
-        <w:t xml:space="preserve"> :</w:t>
-      </w:r>
-      <w:proofErr w:type="gramEnd"/>
-      <w:r>
-        <w:rPr>
-          <w:rFonts w:ascii="Arial" w:hAnsi="Arial" w:cs="Arial"/>
-        </w:rPr>
-        <w:t xml:space="preserve"> </w:t>
+        <w:t xml:space="preserve">: </w:t>
       </w:r>
       <w:r>
         <w:rPr>
@@ -858,7 +1083,14 @@
         <w:rPr>
           <w:rFonts w:ascii="Arial" w:hAnsi="Arial" w:cs="Arial"/>
         </w:rPr>
-        <w:t xml:space="preserve"> de forma dinámica las funcionalidades de un objeto, esto lo implementamos para las preguntas ya que el usuario podrá ingresar nuevas opciones o a su vez eliminarlas, por lo que al realizar este proceso el contenido de las preguntas puede cambiar. </w:t>
+        <w:t xml:space="preserve"> de forma dinámica las funcionalidades de un objeto, esto lo </w:t>
+      </w:r>
+      <w:r>
+        <w:rPr>
+          <w:rFonts w:ascii="Arial" w:hAnsi="Arial" w:cs="Arial"/>
+        </w:rPr>
+        <w:lastRenderedPageBreak/>
+        <w:t xml:space="preserve">implementamos para las preguntas ya que el usuario podrá ingresar nuevas opciones o a su vez eliminarlas, por lo que al realizar este proceso el contenido de las preguntas puede cambiar. </w:t>
       </w:r>
     </w:p>
     <w:p>
@@ -1283,7 +1515,7 @@
   <w:abstractNum w:abstractNumId="4" w15:restartNumberingAfterBreak="0">
     <w:nsid w:val="633A61B2"/>
     <w:multiLevelType w:val="multilevel"/>
-    <w:tmpl w:val="42729A2E"/>
+    <w:tmpl w:val="5B2E6FCA"/>
     <w:lvl w:ilvl="0">
       <w:start w:val="1"/>
       <w:numFmt w:val="decimal"/>
@@ -1307,6 +1539,7 @@
       </w:pPr>
       <w:rPr>
         <w:rFonts w:hint="default"/>
+        <w:b/>
       </w:rPr>
     </w:lvl>
     <w:lvl w:ilvl="2">

</xml_diff>

<commit_message>
Protocolo de comunicacion y justificacion de uso de patrones
</commit_message>
<xml_diff>
--- a/2do Corte/Documentos/Justificacion Uso de Patrones.docx
+++ b/2do Corte/Documentos/Justificacion Uso de Patrones.docx
@@ -1,26 +1,19 @@
 
 <file path=word/document.xml><?xml version="1.0" encoding="utf-8"?>
-<w:document xmlns:wpc="http://schemas.microsoft.com/office/word/2010/wordprocessingCanvas" xmlns:mc="http://schemas.openxmlformats.org/markup-compatibility/2006" xmlns:o="urn:schemas-microsoft-com:office:office" xmlns:r="http://schemas.openxmlformats.org/officeDocument/2006/relationships" xmlns:m="http://schemas.openxmlformats.org/officeDocument/2006/math" xmlns:v="urn:schemas-microsoft-com:vml" xmlns:wp14="http://schemas.microsoft.com/office/word/2010/wordprocessingDrawing" xmlns:wp="http://schemas.openxmlformats.org/drawingml/2006/wordprocessingDrawing" xmlns:w10="urn:schemas-microsoft-com:office:word" xmlns:w="http://schemas.openxmlformats.org/wordprocessingml/2006/main" xmlns:w14="http://schemas.microsoft.com/office/word/2010/wordml" xmlns:w15="http://schemas.microsoft.com/office/word/2012/wordml" xmlns:wpg="http://schemas.microsoft.com/office/word/2010/wordprocessingGroup" xmlns:wpi="http://schemas.microsoft.com/office/word/2010/wordprocessingInk" xmlns:wne="http://schemas.microsoft.com/office/word/2006/wordml" xmlns:wps="http://schemas.microsoft.com/office/word/2010/wordprocessingShape" mc:Ignorable="w14 w15 wp14">
+<w:document xmlns:wpc="http://schemas.microsoft.com/office/word/2010/wordprocessingCanvas" xmlns:mc="http://schemas.openxmlformats.org/markup-compatibility/2006" xmlns:o="urn:schemas-microsoft-com:office:office" xmlns:r="http://schemas.openxmlformats.org/officeDocument/2006/relationships" xmlns:m="http://schemas.openxmlformats.org/officeDocument/2006/math" xmlns:v="urn:schemas-microsoft-com:vml" xmlns:wp14="http://schemas.microsoft.com/office/word/2010/wordprocessingDrawing" xmlns:wp="http://schemas.openxmlformats.org/drawingml/2006/wordprocessingDrawing" xmlns:w10="urn:schemas-microsoft-com:office:word" xmlns:w="http://schemas.openxmlformats.org/wordprocessingml/2006/main" xmlns:w14="http://schemas.microsoft.com/office/word/2010/wordml" xmlns:wpg="http://schemas.microsoft.com/office/word/2010/wordprocessingGroup" xmlns:wpi="http://schemas.microsoft.com/office/word/2010/wordprocessingInk" xmlns:wne="http://schemas.microsoft.com/office/word/2006/wordml" xmlns:wps="http://schemas.microsoft.com/office/word/2010/wordprocessingShape" mc:Ignorable="w14 wp14">
   <w:body>
     <w:p>
       <w:pPr>
-        <w:jc w:val="center"/>
-        <w:rPr>
-          <w:rFonts w:ascii="Arial" w:hAnsi="Arial" w:cs="Arial"/>
-          <w:b/>
-        </w:rPr>
-      </w:pPr>
-      <w:r>
-        <w:rPr>
-          <w:rFonts w:ascii="Arial" w:hAnsi="Arial" w:cs="Arial"/>
-          <w:b/>
-        </w:rPr>
+        <w:pStyle w:val="Ttulo1"/>
+        <w:jc w:val="both"/>
+      </w:pPr>
+      <w:r>
         <w:t>JUSTIFICACION USO DE PATRONES</w:t>
       </w:r>
     </w:p>
     <w:p>
       <w:pPr>
-        <w:jc w:val="center"/>
+        <w:jc w:val="both"/>
         <w:rPr>
           <w:rFonts w:ascii="Arial" w:hAnsi="Arial" w:cs="Arial"/>
           <w:b/>
@@ -521,7 +514,14 @@
         <w:rPr>
           <w:rFonts w:ascii="Arial" w:hAnsi="Arial" w:cs="Arial"/>
         </w:rPr>
-        <w:t xml:space="preserve"> Factory: Usado. Tengo varios objetos parecidos, pero que haciendo ciertas acciones de forma diferente, preguntas de varias formas de definir la(s) respuesta(s) correcta(s), pero quiero que cada tipo de pregunta sea elaborada por un objeto aparte para que las respuestas definidas sean hechas para el tipo de pregunta en cuestión.</w:t>
+        <w:t xml:space="preserve"> Factory: Usado. Tengo varios objetos parecidos, pero que haciendo ciertas acciones de forma diferente, preguntas de varias formas de definir la(s) respuesta(s) correcta(s), pero quiero que cada tipo de </w:t>
+      </w:r>
+      <w:r>
+        <w:rPr>
+          <w:rFonts w:ascii="Arial" w:hAnsi="Arial" w:cs="Arial"/>
+        </w:rPr>
+        <w:lastRenderedPageBreak/>
+        <w:t>pregunta sea elaborada por un objeto aparte para que las respuestas definidas sean hechas para el tipo de pregunta en cuestión.</w:t>
       </w:r>
     </w:p>
     <w:p>
@@ -543,7 +543,6 @@
         <w:rPr>
           <w:rFonts w:ascii="Arial" w:hAnsi="Arial" w:cs="Arial"/>
         </w:rPr>
-        <w:lastRenderedPageBreak/>
         <w:t>Builder</w:t>
       </w:r>
       <w:proofErr w:type="spellEnd"/>
@@ -843,7 +842,19 @@
         <w:rPr>
           <w:rFonts w:ascii="Arial" w:hAnsi="Arial" w:cs="Arial"/>
         </w:rPr>
-        <w:t xml:space="preserve">  de una clase en una nueva interfaz (nueva versión) es decir </w:t>
+        <w:t xml:space="preserve">  de una clase en una</w:t>
+      </w:r>
+      <w:r>
+        <w:rPr>
+          <w:rFonts w:ascii="Arial" w:hAnsi="Arial" w:cs="Arial"/>
+        </w:rPr>
+        <w:t xml:space="preserve"> nueva interfaz (nueva versión), es</w:t>
+      </w:r>
+      <w:r>
+        <w:rPr>
+          <w:rFonts w:ascii="Arial" w:hAnsi="Arial" w:cs="Arial"/>
+        </w:rPr>
+        <w:t xml:space="preserve"> decir </w:t>
       </w:r>
       <w:r>
         <w:rPr>
@@ -906,13 +917,13 @@
         <w:rPr>
           <w:rFonts w:ascii="Arial" w:hAnsi="Arial" w:cs="Arial"/>
         </w:rPr>
-        <w:t>: pendiente</w:t>
-      </w:r>
-      <w:r>
-        <w:rPr>
-          <w:rFonts w:ascii="Arial" w:hAnsi="Arial" w:cs="Arial"/>
-        </w:rPr>
-        <w:t>.</w:t>
+        <w:t xml:space="preserve">: </w:t>
+      </w:r>
+      <w:r>
+        <w:rPr>
+          <w:rFonts w:ascii="Arial" w:hAnsi="Arial" w:cs="Arial"/>
+        </w:rPr>
+        <w:t xml:space="preserve">No usado. No es necesario para nuestra aplicación ya que no se quiere representar jerarquías de objetos. </w:t>
       </w:r>
     </w:p>
     <w:p>
@@ -1018,15 +1029,7 @@
         <w:rPr>
           <w:rFonts w:ascii="Arial" w:hAnsi="Arial" w:cs="Arial"/>
         </w:rPr>
-        <w:t xml:space="preserve">: No usado. Actualmente nuestra aplicación no usara gran cantidad de información y  el rendimiento de la memoria no se verá afectada por lo que no es necesario utilizar este patrón, ya que como se sabe lo que busca es reducir  la redundancia de información idéntica </w:t>
-      </w:r>
-      <w:bookmarkStart w:id="0" w:name="_GoBack"/>
-      <w:bookmarkEnd w:id="0"/>
-      <w:r>
-        <w:rPr>
-          <w:rFonts w:ascii="Arial" w:hAnsi="Arial" w:cs="Arial"/>
-        </w:rPr>
-        <w:t xml:space="preserve">liberando memoria para mejorar el rendimiento. </w:t>
+        <w:t xml:space="preserve">: No usado. Actualmente nuestra aplicación no usara gran cantidad de información y  el rendimiento de la memoria no se verá afectada por lo que no es necesario utilizar este patrón, ya que como se sabe lo que busca es reducir  la redundancia de información idéntica liberando memoria para mejorar el rendimiento. </w:t>
       </w:r>
     </w:p>
     <w:p>
@@ -1071,26 +1074,19 @@
         </w:rPr>
         <w:t xml:space="preserve">Usado. Es funcional para nuestra aplicación para agregar o </w:t>
       </w:r>
-      <w:proofErr w:type="spellStart"/>
-      <w:r>
-        <w:rPr>
-          <w:rFonts w:ascii="Arial" w:hAnsi="Arial" w:cs="Arial"/>
-        </w:rPr>
-        <w:t>elimnar</w:t>
-      </w:r>
-      <w:proofErr w:type="spellEnd"/>
-      <w:r>
-        <w:rPr>
-          <w:rFonts w:ascii="Arial" w:hAnsi="Arial" w:cs="Arial"/>
-        </w:rPr>
-        <w:t xml:space="preserve"> de forma dinámica las funcionalidades de un objeto, esto lo </w:t>
-      </w:r>
-      <w:r>
-        <w:rPr>
-          <w:rFonts w:ascii="Arial" w:hAnsi="Arial" w:cs="Arial"/>
-        </w:rPr>
-        <w:lastRenderedPageBreak/>
-        <w:t xml:space="preserve">implementamos para las preguntas ya que el usuario podrá ingresar nuevas opciones o a su vez eliminarlas, por lo que al realizar este proceso el contenido de las preguntas puede cambiar. </w:t>
+      <w:r>
+        <w:rPr>
+          <w:rFonts w:ascii="Arial" w:hAnsi="Arial" w:cs="Arial"/>
+        </w:rPr>
+        <w:t>eliminar</w:t>
+      </w:r>
+      <w:bookmarkStart w:id="0" w:name="_GoBack"/>
+      <w:bookmarkEnd w:id="0"/>
+      <w:r>
+        <w:rPr>
+          <w:rFonts w:ascii="Arial" w:hAnsi="Arial" w:cs="Arial"/>
+        </w:rPr>
+        <w:t xml:space="preserve"> de forma dinámica las funcionalidades de un objeto, esto lo implementamos para las preguntas ya que el usuario podrá ingresar nuevas opciones o a su vez eliminarlas, por lo que al realizar este proceso el contenido de las preguntas puede cambiar. </w:t>
       </w:r>
     </w:p>
     <w:p>
@@ -1164,8 +1160,8 @@
 </file>
 
 <file path=word/numbering.xml><?xml version="1.0" encoding="utf-8"?>
-<w:numbering xmlns:wpc="http://schemas.microsoft.com/office/word/2010/wordprocessingCanvas" xmlns:mc="http://schemas.openxmlformats.org/markup-compatibility/2006" xmlns:o="urn:schemas-microsoft-com:office:office" xmlns:r="http://schemas.openxmlformats.org/officeDocument/2006/relationships" xmlns:m="http://schemas.openxmlformats.org/officeDocument/2006/math" xmlns:v="urn:schemas-microsoft-com:vml" xmlns:wp14="http://schemas.microsoft.com/office/word/2010/wordprocessingDrawing" xmlns:wp="http://schemas.openxmlformats.org/drawingml/2006/wordprocessingDrawing" xmlns:w10="urn:schemas-microsoft-com:office:word" xmlns:w="http://schemas.openxmlformats.org/wordprocessingml/2006/main" xmlns:w14="http://schemas.microsoft.com/office/word/2010/wordml" xmlns:w15="http://schemas.microsoft.com/office/word/2012/wordml" xmlns:wpg="http://schemas.microsoft.com/office/word/2010/wordprocessingGroup" xmlns:wpi="http://schemas.microsoft.com/office/word/2010/wordprocessingInk" xmlns:wne="http://schemas.microsoft.com/office/word/2006/wordml" xmlns:wps="http://schemas.microsoft.com/office/word/2010/wordprocessingShape" mc:Ignorable="w14 w15 wp14">
-  <w:abstractNum w:abstractNumId="0" w15:restartNumberingAfterBreak="0">
+<w:numbering xmlns:wpc="http://schemas.microsoft.com/office/word/2010/wordprocessingCanvas" xmlns:mc="http://schemas.openxmlformats.org/markup-compatibility/2006" xmlns:o="urn:schemas-microsoft-com:office:office" xmlns:r="http://schemas.openxmlformats.org/officeDocument/2006/relationships" xmlns:m="http://schemas.openxmlformats.org/officeDocument/2006/math" xmlns:v="urn:schemas-microsoft-com:vml" xmlns:wp14="http://schemas.microsoft.com/office/word/2010/wordprocessingDrawing" xmlns:wp="http://schemas.openxmlformats.org/drawingml/2006/wordprocessingDrawing" xmlns:w10="urn:schemas-microsoft-com:office:word" xmlns:w="http://schemas.openxmlformats.org/wordprocessingml/2006/main" xmlns:w14="http://schemas.microsoft.com/office/word/2010/wordml" xmlns:wpg="http://schemas.microsoft.com/office/word/2010/wordprocessingGroup" xmlns:wpi="http://schemas.microsoft.com/office/word/2010/wordprocessingInk" xmlns:wne="http://schemas.microsoft.com/office/word/2006/wordml" xmlns:wps="http://schemas.microsoft.com/office/word/2010/wordprocessingShape" mc:Ignorable="w14 wp14">
+  <w:abstractNum w:abstractNumId="0">
     <w:nsid w:val="3A0E5C80"/>
     <w:multiLevelType w:val="hybridMultilevel"/>
     <w:tmpl w:val="BB202974"/>
@@ -1251,7 +1247,7 @@
       </w:pPr>
     </w:lvl>
   </w:abstractNum>
-  <w:abstractNum w:abstractNumId="1" w15:restartNumberingAfterBreak="0">
+  <w:abstractNum w:abstractNumId="1">
     <w:nsid w:val="559F6BB3"/>
     <w:multiLevelType w:val="hybridMultilevel"/>
     <w:tmpl w:val="25F0F1BC"/>
@@ -1337,7 +1333,7 @@
       </w:pPr>
     </w:lvl>
   </w:abstractNum>
-  <w:abstractNum w:abstractNumId="2" w15:restartNumberingAfterBreak="0">
+  <w:abstractNum w:abstractNumId="2">
     <w:nsid w:val="58602DE7"/>
     <w:multiLevelType w:val="hybridMultilevel"/>
     <w:tmpl w:val="4B0688FA"/>
@@ -1423,7 +1419,7 @@
       </w:pPr>
     </w:lvl>
   </w:abstractNum>
-  <w:abstractNum w:abstractNumId="3" w15:restartNumberingAfterBreak="0">
+  <w:abstractNum w:abstractNumId="3">
     <w:nsid w:val="5CCB1909"/>
     <w:multiLevelType w:val="hybridMultilevel"/>
     <w:tmpl w:val="637AB0F8"/>
@@ -1512,7 +1508,7 @@
       </w:pPr>
     </w:lvl>
   </w:abstractNum>
-  <w:abstractNum w:abstractNumId="4" w15:restartNumberingAfterBreak="0">
+  <w:abstractNum w:abstractNumId="4">
     <w:nsid w:val="633A61B2"/>
     <w:multiLevelType w:val="multilevel"/>
     <w:tmpl w:val="5B2E6FCA"/>
@@ -1634,7 +1630,7 @@
       </w:rPr>
     </w:lvl>
   </w:abstractNum>
-  <w:abstractNum w:abstractNumId="5" w15:restartNumberingAfterBreak="0">
+  <w:abstractNum w:abstractNumId="5">
     <w:nsid w:val="6D830F8F"/>
     <w:multiLevelType w:val="hybridMultilevel"/>
     <w:tmpl w:val="23D64566"/>
@@ -1742,7 +1738,7 @@
 </file>
 
 <file path=word/styles.xml><?xml version="1.0" encoding="utf-8"?>
-<w:styles xmlns:mc="http://schemas.openxmlformats.org/markup-compatibility/2006" xmlns:r="http://schemas.openxmlformats.org/officeDocument/2006/relationships" xmlns:w="http://schemas.openxmlformats.org/wordprocessingml/2006/main" xmlns:w14="http://schemas.microsoft.com/office/word/2010/wordml" xmlns:w15="http://schemas.microsoft.com/office/word/2012/wordml" mc:Ignorable="w14 w15">
+<w:styles xmlns:mc="http://schemas.openxmlformats.org/markup-compatibility/2006" xmlns:r="http://schemas.openxmlformats.org/officeDocument/2006/relationships" xmlns:w="http://schemas.openxmlformats.org/wordprocessingml/2006/main" xmlns:w14="http://schemas.microsoft.com/office/word/2010/wordml" mc:Ignorable="w14">
   <w:docDefaults>
     <w:rPrDefault>
       <w:rPr>
@@ -1758,382 +1754,171 @@
       </w:pPr>
     </w:pPrDefault>
   </w:docDefaults>
-  <w:latentStyles w:defLockedState="0" w:defUIPriority="99" w:defSemiHidden="0" w:defUnhideWhenUsed="0" w:defQFormat="0" w:count="371">
-    <w:lsdException w:name="Normal" w:uiPriority="0" w:qFormat="1"/>
-    <w:lsdException w:name="heading 1" w:uiPriority="9" w:qFormat="1"/>
-    <w:lsdException w:name="heading 2" w:semiHidden="1" w:uiPriority="9" w:unhideWhenUsed="1" w:qFormat="1"/>
-    <w:lsdException w:name="heading 3" w:semiHidden="1" w:uiPriority="9" w:unhideWhenUsed="1" w:qFormat="1"/>
-    <w:lsdException w:name="heading 4" w:semiHidden="1" w:uiPriority="9" w:unhideWhenUsed="1" w:qFormat="1"/>
-    <w:lsdException w:name="heading 5" w:semiHidden="1" w:uiPriority="9" w:unhideWhenUsed="1" w:qFormat="1"/>
-    <w:lsdException w:name="heading 6" w:semiHidden="1" w:uiPriority="9" w:unhideWhenUsed="1" w:qFormat="1"/>
-    <w:lsdException w:name="heading 7" w:semiHidden="1" w:uiPriority="9" w:unhideWhenUsed="1" w:qFormat="1"/>
-    <w:lsdException w:name="heading 8" w:semiHidden="1" w:uiPriority="9" w:unhideWhenUsed="1" w:qFormat="1"/>
-    <w:lsdException w:name="heading 9" w:semiHidden="1" w:uiPriority="9" w:unhideWhenUsed="1" w:qFormat="1"/>
-    <w:lsdException w:name="index 1" w:semiHidden="1" w:unhideWhenUsed="1"/>
-    <w:lsdException w:name="index 2" w:semiHidden="1" w:unhideWhenUsed="1"/>
-    <w:lsdException w:name="index 3" w:semiHidden="1" w:unhideWhenUsed="1"/>
-    <w:lsdException w:name="index 4" w:semiHidden="1" w:unhideWhenUsed="1"/>
-    <w:lsdException w:name="index 5" w:semiHidden="1" w:unhideWhenUsed="1"/>
-    <w:lsdException w:name="index 6" w:semiHidden="1" w:unhideWhenUsed="1"/>
-    <w:lsdException w:name="index 7" w:semiHidden="1" w:unhideWhenUsed="1"/>
-    <w:lsdException w:name="index 8" w:semiHidden="1" w:unhideWhenUsed="1"/>
-    <w:lsdException w:name="index 9" w:semiHidden="1" w:unhideWhenUsed="1"/>
-    <w:lsdException w:name="toc 1" w:semiHidden="1" w:uiPriority="39" w:unhideWhenUsed="1"/>
-    <w:lsdException w:name="toc 2" w:semiHidden="1" w:uiPriority="39" w:unhideWhenUsed="1"/>
-    <w:lsdException w:name="toc 3" w:semiHidden="1" w:uiPriority="39" w:unhideWhenUsed="1"/>
-    <w:lsdException w:name="toc 4" w:semiHidden="1" w:uiPriority="39" w:unhideWhenUsed="1"/>
-    <w:lsdException w:name="toc 5" w:semiHidden="1" w:uiPriority="39" w:unhideWhenUsed="1"/>
-    <w:lsdException w:name="toc 6" w:semiHidden="1" w:uiPriority="39" w:unhideWhenUsed="1"/>
-    <w:lsdException w:name="toc 7" w:semiHidden="1" w:uiPriority="39" w:unhideWhenUsed="1"/>
-    <w:lsdException w:name="toc 8" w:semiHidden="1" w:uiPriority="39" w:unhideWhenUsed="1"/>
-    <w:lsdException w:name="toc 9" w:semiHidden="1" w:uiPriority="39" w:unhideWhenUsed="1"/>
-    <w:lsdException w:name="Normal Indent" w:semiHidden="1" w:unhideWhenUsed="1"/>
-    <w:lsdException w:name="footnote text" w:semiHidden="1" w:unhideWhenUsed="1"/>
-    <w:lsdException w:name="annotation text" w:semiHidden="1" w:unhideWhenUsed="1"/>
-    <w:lsdException w:name="header" w:semiHidden="1" w:unhideWhenUsed="1"/>
-    <w:lsdException w:name="footer" w:semiHidden="1" w:unhideWhenUsed="1"/>
-    <w:lsdException w:name="index heading" w:semiHidden="1" w:unhideWhenUsed="1"/>
-    <w:lsdException w:name="caption" w:semiHidden="1" w:uiPriority="35" w:unhideWhenUsed="1" w:qFormat="1"/>
-    <w:lsdException w:name="table of figures" w:semiHidden="1" w:unhideWhenUsed="1"/>
-    <w:lsdException w:name="envelope address" w:semiHidden="1" w:unhideWhenUsed="1"/>
-    <w:lsdException w:name="envelope return" w:semiHidden="1" w:unhideWhenUsed="1"/>
-    <w:lsdException w:name="footnote reference" w:semiHidden="1" w:unhideWhenUsed="1"/>
-    <w:lsdException w:name="annotation reference" w:semiHidden="1" w:unhideWhenUsed="1"/>
-    <w:lsdException w:name="line number" w:semiHidden="1" w:unhideWhenUsed="1"/>
-    <w:lsdException w:name="page number" w:semiHidden="1" w:unhideWhenUsed="1"/>
-    <w:lsdException w:name="endnote reference" w:semiHidden="1" w:unhideWhenUsed="1"/>
-    <w:lsdException w:name="endnote text" w:semiHidden="1" w:unhideWhenUsed="1"/>
-    <w:lsdException w:name="table of authorities" w:semiHidden="1" w:unhideWhenUsed="1"/>
-    <w:lsdException w:name="macro" w:semiHidden="1" w:unhideWhenUsed="1"/>
-    <w:lsdException w:name="toa heading" w:semiHidden="1" w:unhideWhenUsed="1"/>
-    <w:lsdException w:name="List" w:semiHidden="1" w:unhideWhenUsed="1"/>
-    <w:lsdException w:name="List Bullet" w:semiHidden="1" w:unhideWhenUsed="1"/>
-    <w:lsdException w:name="List Number" w:semiHidden="1" w:unhideWhenUsed="1"/>
-    <w:lsdException w:name="List 2" w:semiHidden="1" w:unhideWhenUsed="1"/>
-    <w:lsdException w:name="List 3" w:semiHidden="1" w:unhideWhenUsed="1"/>
-    <w:lsdException w:name="List 4" w:semiHidden="1" w:unhideWhenUsed="1"/>
-    <w:lsdException w:name="List 5" w:semiHidden="1" w:unhideWhenUsed="1"/>
-    <w:lsdException w:name="List Bullet 2" w:semiHidden="1" w:unhideWhenUsed="1"/>
-    <w:lsdException w:name="List Bullet 3" w:semiHidden="1" w:unhideWhenUsed="1"/>
-    <w:lsdException w:name="List Bullet 4" w:semiHidden="1" w:unhideWhenUsed="1"/>
-    <w:lsdException w:name="List Bullet 5" w:semiHidden="1" w:unhideWhenUsed="1"/>
-    <w:lsdException w:name="List Number 2" w:semiHidden="1" w:unhideWhenUsed="1"/>
-    <w:lsdException w:name="List Number 3" w:semiHidden="1" w:unhideWhenUsed="1"/>
-    <w:lsdException w:name="List Number 4" w:semiHidden="1" w:unhideWhenUsed="1"/>
-    <w:lsdException w:name="List Number 5" w:semiHidden="1" w:unhideWhenUsed="1"/>
-    <w:lsdException w:name="Title" w:uiPriority="10" w:qFormat="1"/>
-    <w:lsdException w:name="Closing" w:semiHidden="1" w:unhideWhenUsed="1"/>
-    <w:lsdException w:name="Signature" w:semiHidden="1" w:unhideWhenUsed="1"/>
-    <w:lsdException w:name="Default Paragraph Font" w:semiHidden="1" w:uiPriority="1" w:unhideWhenUsed="1"/>
-    <w:lsdException w:name="Body Text" w:semiHidden="1" w:unhideWhenUsed="1"/>
-    <w:lsdException w:name="Body Text Indent" w:semiHidden="1" w:unhideWhenUsed="1"/>
-    <w:lsdException w:name="List Continue" w:semiHidden="1" w:unhideWhenUsed="1"/>
-    <w:lsdException w:name="List Continue 2" w:semiHidden="1" w:unhideWhenUsed="1"/>
-    <w:lsdException w:name="List Continue 3" w:semiHidden="1" w:unhideWhenUsed="1"/>
-    <w:lsdException w:name="List Continue 4" w:semiHidden="1" w:unhideWhenUsed="1"/>
-    <w:lsdException w:name="List Continue 5" w:semiHidden="1" w:unhideWhenUsed="1"/>
-    <w:lsdException w:name="Message Header" w:semiHidden="1" w:unhideWhenUsed="1"/>
-    <w:lsdException w:name="Subtitle" w:uiPriority="11" w:qFormat="1"/>
-    <w:lsdException w:name="Salutation" w:semiHidden="1" w:unhideWhenUsed="1"/>
-    <w:lsdException w:name="Date" w:semiHidden="1" w:unhideWhenUsed="1"/>
-    <w:lsdException w:name="Body Text First Indent" w:semiHidden="1" w:unhideWhenUsed="1"/>
-    <w:lsdException w:name="Body Text First Indent 2" w:semiHidden="1" w:unhideWhenUsed="1"/>
-    <w:lsdException w:name="Note Heading" w:semiHidden="1" w:unhideWhenUsed="1"/>
-    <w:lsdException w:name="Body Text 2" w:semiHidden="1" w:unhideWhenUsed="1"/>
-    <w:lsdException w:name="Body Text 3" w:semiHidden="1" w:unhideWhenUsed="1"/>
-    <w:lsdException w:name="Body Text Indent 2" w:semiHidden="1" w:unhideWhenUsed="1"/>
-    <w:lsdException w:name="Body Text Indent 3" w:semiHidden="1" w:unhideWhenUsed="1"/>
-    <w:lsdException w:name="Block Text" w:semiHidden="1" w:unhideWhenUsed="1"/>
-    <w:lsdException w:name="Hyperlink" w:semiHidden="1" w:unhideWhenUsed="1"/>
-    <w:lsdException w:name="FollowedHyperlink" w:semiHidden="1" w:unhideWhenUsed="1"/>
-    <w:lsdException w:name="Strong" w:uiPriority="22" w:qFormat="1"/>
-    <w:lsdException w:name="Emphasis" w:uiPriority="20" w:qFormat="1"/>
-    <w:lsdException w:name="Document Map" w:semiHidden="1" w:unhideWhenUsed="1"/>
-    <w:lsdException w:name="Plain Text" w:semiHidden="1" w:unhideWhenUsed="1"/>
-    <w:lsdException w:name="E-mail Signature" w:semiHidden="1" w:unhideWhenUsed="1"/>
-    <w:lsdException w:name="HTML Top of Form" w:semiHidden="1" w:unhideWhenUsed="1"/>
-    <w:lsdException w:name="HTML Bottom of Form" w:semiHidden="1" w:unhideWhenUsed="1"/>
-    <w:lsdException w:name="Normal (Web)" w:semiHidden="1" w:unhideWhenUsed="1"/>
-    <w:lsdException w:name="HTML Acronym" w:semiHidden="1" w:unhideWhenUsed="1"/>
-    <w:lsdException w:name="HTML Address" w:semiHidden="1" w:unhideWhenUsed="1"/>
-    <w:lsdException w:name="HTML Cite" w:semiHidden="1" w:unhideWhenUsed="1"/>
-    <w:lsdException w:name="HTML Code" w:semiHidden="1" w:unhideWhenUsed="1"/>
-    <w:lsdException w:name="HTML Definition" w:semiHidden="1" w:unhideWhenUsed="1"/>
-    <w:lsdException w:name="HTML Keyboard" w:semiHidden="1" w:unhideWhenUsed="1"/>
-    <w:lsdException w:name="HTML Preformatted" w:semiHidden="1" w:unhideWhenUsed="1"/>
-    <w:lsdException w:name="HTML Sample" w:semiHidden="1" w:unhideWhenUsed="1"/>
-    <w:lsdException w:name="HTML Typewriter" w:semiHidden="1" w:unhideWhenUsed="1"/>
-    <w:lsdException w:name="HTML Variable" w:semiHidden="1" w:unhideWhenUsed="1"/>
-    <w:lsdException w:name="Normal Table" w:semiHidden="1" w:unhideWhenUsed="1"/>
-    <w:lsdException w:name="annotation subject" w:semiHidden="1" w:unhideWhenUsed="1"/>
-    <w:lsdException w:name="No List" w:semiHidden="1" w:unhideWhenUsed="1"/>
-    <w:lsdException w:name="Outline List 1" w:semiHidden="1" w:unhideWhenUsed="1"/>
-    <w:lsdException w:name="Outline List 2" w:semiHidden="1" w:unhideWhenUsed="1"/>
-    <w:lsdException w:name="Outline List 3" w:semiHidden="1" w:unhideWhenUsed="1"/>
-    <w:lsdException w:name="Table Simple 1" w:semiHidden="1" w:unhideWhenUsed="1"/>
-    <w:lsdException w:name="Table Simple 2" w:semiHidden="1" w:unhideWhenUsed="1"/>
-    <w:lsdException w:name="Table Simple 3" w:semiHidden="1" w:unhideWhenUsed="1"/>
-    <w:lsdException w:name="Table Classic 1" w:semiHidden="1" w:unhideWhenUsed="1"/>
-    <w:lsdException w:name="Table Classic 2" w:semiHidden="1" w:unhideWhenUsed="1"/>
-    <w:lsdException w:name="Table Classic 3" w:semiHidden="1" w:unhideWhenUsed="1"/>
-    <w:lsdException w:name="Table Classic 4" w:semiHidden="1" w:unhideWhenUsed="1"/>
-    <w:lsdException w:name="Table Colorful 1" w:semiHidden="1" w:unhideWhenUsed="1"/>
-    <w:lsdException w:name="Table Colorful 2" w:semiHidden="1" w:unhideWhenUsed="1"/>
-    <w:lsdException w:name="Table Colorful 3" w:semiHidden="1" w:unhideWhenUsed="1"/>
-    <w:lsdException w:name="Table Columns 1" w:semiHidden="1" w:unhideWhenUsed="1"/>
-    <w:lsdException w:name="Table Columns 2" w:semiHidden="1" w:unhideWhenUsed="1"/>
-    <w:lsdException w:name="Table Columns 3" w:semiHidden="1" w:unhideWhenUsed="1"/>
-    <w:lsdException w:name="Table Columns 4" w:semiHidden="1" w:unhideWhenUsed="1"/>
-    <w:lsdException w:name="Table Columns 5" w:semiHidden="1" w:unhideWhenUsed="1"/>
-    <w:lsdException w:name="Table Grid 1" w:semiHidden="1" w:unhideWhenUsed="1"/>
-    <w:lsdException w:name="Table Grid 2" w:semiHidden="1" w:unhideWhenUsed="1"/>
-    <w:lsdException w:name="Table Grid 3" w:semiHidden="1" w:unhideWhenUsed="1"/>
-    <w:lsdException w:name="Table Grid 4" w:semiHidden="1" w:unhideWhenUsed="1"/>
-    <w:lsdException w:name="Table Grid 5" w:semiHidden="1" w:unhideWhenUsed="1"/>
-    <w:lsdException w:name="Table Grid 6" w:semiHidden="1" w:unhideWhenUsed="1"/>
-    <w:lsdException w:name="Table Grid 7" w:semiHidden="1" w:unhideWhenUsed="1"/>
-    <w:lsdException w:name="Table Grid 8" w:semiHidden="1" w:unhideWhenUsed="1"/>
-    <w:lsdException w:name="Table List 1" w:semiHidden="1" w:unhideWhenUsed="1"/>
-    <w:lsdException w:name="Table List 2" w:semiHidden="1" w:unhideWhenUsed="1"/>
-    <w:lsdException w:name="Table List 3" w:semiHidden="1" w:unhideWhenUsed="1"/>
-    <w:lsdException w:name="Table List 4" w:semiHidden="1" w:unhideWhenUsed="1"/>
-    <w:lsdException w:name="Table List 5" w:semiHidden="1" w:unhideWhenUsed="1"/>
-    <w:lsdException w:name="Table List 6" w:semiHidden="1" w:unhideWhenUsed="1"/>
-    <w:lsdException w:name="Table List 7" w:semiHidden="1" w:unhideWhenUsed="1"/>
-    <w:lsdException w:name="Table List 8" w:semiHidden="1" w:unhideWhenUsed="1"/>
-    <w:lsdException w:name="Table 3D effects 1" w:semiHidden="1" w:unhideWhenUsed="1"/>
-    <w:lsdException w:name="Table 3D effects 2" w:semiHidden="1" w:unhideWhenUsed="1"/>
-    <w:lsdException w:name="Table 3D effects 3" w:semiHidden="1" w:unhideWhenUsed="1"/>
-    <w:lsdException w:name="Table Contemporary" w:semiHidden="1" w:unhideWhenUsed="1"/>
-    <w:lsdException w:name="Table Elegant" w:semiHidden="1" w:unhideWhenUsed="1"/>
-    <w:lsdException w:name="Table Professional" w:semiHidden="1" w:unhideWhenUsed="1"/>
-    <w:lsdException w:name="Table Subtle 1" w:semiHidden="1" w:unhideWhenUsed="1"/>
-    <w:lsdException w:name="Table Subtle 2" w:semiHidden="1" w:unhideWhenUsed="1"/>
-    <w:lsdException w:name="Table Web 1" w:semiHidden="1" w:unhideWhenUsed="1"/>
-    <w:lsdException w:name="Table Web 2" w:semiHidden="1" w:unhideWhenUsed="1"/>
-    <w:lsdException w:name="Table Web 3" w:semiHidden="1" w:unhideWhenUsed="1"/>
-    <w:lsdException w:name="Balloon Text" w:semiHidden="1" w:unhideWhenUsed="1"/>
-    <w:lsdException w:name="Table Grid" w:uiPriority="39"/>
-    <w:lsdException w:name="Table Theme" w:semiHidden="1" w:unhideWhenUsed="1"/>
-    <w:lsdException w:name="Placeholder Text" w:semiHidden="1"/>
-    <w:lsdException w:name="No Spacing" w:uiPriority="1" w:qFormat="1"/>
-    <w:lsdException w:name="Light Shading" w:uiPriority="60"/>
-    <w:lsdException w:name="Light List" w:uiPriority="61"/>
-    <w:lsdException w:name="Light Grid" w:uiPriority="62"/>
-    <w:lsdException w:name="Medium Shading 1" w:uiPriority="63"/>
-    <w:lsdException w:name="Medium Shading 2" w:uiPriority="64"/>
-    <w:lsdException w:name="Medium List 1" w:uiPriority="65"/>
-    <w:lsdException w:name="Medium List 2" w:uiPriority="66"/>
-    <w:lsdException w:name="Medium Grid 1" w:uiPriority="67"/>
-    <w:lsdException w:name="Medium Grid 2" w:uiPriority="68"/>
-    <w:lsdException w:name="Medium Grid 3" w:uiPriority="69"/>
-    <w:lsdException w:name="Dark List" w:uiPriority="70"/>
-    <w:lsdException w:name="Colorful Shading" w:uiPriority="71"/>
-    <w:lsdException w:name="Colorful List" w:uiPriority="72"/>
-    <w:lsdException w:name="Colorful Grid" w:uiPriority="73"/>
-    <w:lsdException w:name="Light Shading Accent 1" w:uiPriority="60"/>
-    <w:lsdException w:name="Light List Accent 1" w:uiPriority="61"/>
-    <w:lsdException w:name="Light Grid Accent 1" w:uiPriority="62"/>
-    <w:lsdException w:name="Medium Shading 1 Accent 1" w:uiPriority="63"/>
-    <w:lsdException w:name="Medium Shading 2 Accent 1" w:uiPriority="64"/>
-    <w:lsdException w:name="Medium List 1 Accent 1" w:uiPriority="65"/>
-    <w:lsdException w:name="Revision" w:semiHidden="1"/>
-    <w:lsdException w:name="List Paragraph" w:uiPriority="34" w:qFormat="1"/>
-    <w:lsdException w:name="Quote" w:uiPriority="29" w:qFormat="1"/>
-    <w:lsdException w:name="Intense Quote" w:uiPriority="30" w:qFormat="1"/>
-    <w:lsdException w:name="Medium List 2 Accent 1" w:uiPriority="66"/>
-    <w:lsdException w:name="Medium Grid 1 Accent 1" w:uiPriority="67"/>
-    <w:lsdException w:name="Medium Grid 2 Accent 1" w:uiPriority="68"/>
-    <w:lsdException w:name="Medium Grid 3 Accent 1" w:uiPriority="69"/>
-    <w:lsdException w:name="Dark List Accent 1" w:uiPriority="70"/>
-    <w:lsdException w:name="Colorful Shading Accent 1" w:uiPriority="71"/>
-    <w:lsdException w:name="Colorful List Accent 1" w:uiPriority="72"/>
-    <w:lsdException w:name="Colorful Grid Accent 1" w:uiPriority="73"/>
-    <w:lsdException w:name="Light Shading Accent 2" w:uiPriority="60"/>
-    <w:lsdException w:name="Light List Accent 2" w:uiPriority="61"/>
-    <w:lsdException w:name="Light Grid Accent 2" w:uiPriority="62"/>
-    <w:lsdException w:name="Medium Shading 1 Accent 2" w:uiPriority="63"/>
-    <w:lsdException w:name="Medium Shading 2 Accent 2" w:uiPriority="64"/>
-    <w:lsdException w:name="Medium List 1 Accent 2" w:uiPriority="65"/>
-    <w:lsdException w:name="Medium List 2 Accent 2" w:uiPriority="66"/>
-    <w:lsdException w:name="Medium Grid 1 Accent 2" w:uiPriority="67"/>
-    <w:lsdException w:name="Medium Grid 2 Accent 2" w:uiPriority="68"/>
-    <w:lsdException w:name="Medium Grid 3 Accent 2" w:uiPriority="69"/>
-    <w:lsdException w:name="Dark List Accent 2" w:uiPriority="70"/>
-    <w:lsdException w:name="Colorful Shading Accent 2" w:uiPriority="71"/>
-    <w:lsdException w:name="Colorful List Accent 2" w:uiPriority="72"/>
-    <w:lsdException w:name="Colorful Grid Accent 2" w:uiPriority="73"/>
-    <w:lsdException w:name="Light Shading Accent 3" w:uiPriority="60"/>
-    <w:lsdException w:name="Light List Accent 3" w:uiPriority="61"/>
-    <w:lsdException w:name="Light Grid Accent 3" w:uiPriority="62"/>
-    <w:lsdException w:name="Medium Shading 1 Accent 3" w:uiPriority="63"/>
-    <w:lsdException w:name="Medium Shading 2 Accent 3" w:uiPriority="64"/>
-    <w:lsdException w:name="Medium List 1 Accent 3" w:uiPriority="65"/>
-    <w:lsdException w:name="Medium List 2 Accent 3" w:uiPriority="66"/>
-    <w:lsdException w:name="Medium Grid 1 Accent 3" w:uiPriority="67"/>
-    <w:lsdException w:name="Medium Grid 2 Accent 3" w:uiPriority="68"/>
-    <w:lsdException w:name="Medium Grid 3 Accent 3" w:uiPriority="69"/>
-    <w:lsdException w:name="Dark List Accent 3" w:uiPriority="70"/>
-    <w:lsdException w:name="Colorful Shading Accent 3" w:uiPriority="71"/>
-    <w:lsdException w:name="Colorful List Accent 3" w:uiPriority="72"/>
-    <w:lsdException w:name="Colorful Grid Accent 3" w:uiPriority="73"/>
-    <w:lsdException w:name="Light Shading Accent 4" w:uiPriority="60"/>
-    <w:lsdException w:name="Light List Accent 4" w:uiPriority="61"/>
-    <w:lsdException w:name="Light Grid Accent 4" w:uiPriority="62"/>
-    <w:lsdException w:name="Medium Shading 1 Accent 4" w:uiPriority="63"/>
-    <w:lsdException w:name="Medium Shading 2 Accent 4" w:uiPriority="64"/>
-    <w:lsdException w:name="Medium List 1 Accent 4" w:uiPriority="65"/>
-    <w:lsdException w:name="Medium List 2 Accent 4" w:uiPriority="66"/>
-    <w:lsdException w:name="Medium Grid 1 Accent 4" w:uiPriority="67"/>
-    <w:lsdException w:name="Medium Grid 2 Accent 4" w:uiPriority="68"/>
-    <w:lsdException w:name="Medium Grid 3 Accent 4" w:uiPriority="69"/>
-    <w:lsdException w:name="Dark List Accent 4" w:uiPriority="70"/>
-    <w:lsdException w:name="Colorful Shading Accent 4" w:uiPriority="71"/>
-    <w:lsdException w:name="Colorful List Accent 4" w:uiPriority="72"/>
-    <w:lsdException w:name="Colorful Grid Accent 4" w:uiPriority="73"/>
-    <w:lsdException w:name="Light Shading Accent 5" w:uiPriority="60"/>
-    <w:lsdException w:name="Light List Accent 5" w:uiPriority="61"/>
-    <w:lsdException w:name="Light Grid Accent 5" w:uiPriority="62"/>
-    <w:lsdException w:name="Medium Shading 1 Accent 5" w:uiPriority="63"/>
-    <w:lsdException w:name="Medium Shading 2 Accent 5" w:uiPriority="64"/>
-    <w:lsdException w:name="Medium List 1 Accent 5" w:uiPriority="65"/>
-    <w:lsdException w:name="Medium List 2 Accent 5" w:uiPriority="66"/>
-    <w:lsdException w:name="Medium Grid 1 Accent 5" w:uiPriority="67"/>
-    <w:lsdException w:name="Medium Grid 2 Accent 5" w:uiPriority="68"/>
-    <w:lsdException w:name="Medium Grid 3 Accent 5" w:uiPriority="69"/>
-    <w:lsdException w:name="Dark List Accent 5" w:uiPriority="70"/>
-    <w:lsdException w:name="Colorful Shading Accent 5" w:uiPriority="71"/>
-    <w:lsdException w:name="Colorful List Accent 5" w:uiPriority="72"/>
-    <w:lsdException w:name="Colorful Grid Accent 5" w:uiPriority="73"/>
-    <w:lsdException w:name="Light Shading Accent 6" w:uiPriority="60"/>
-    <w:lsdException w:name="Light List Accent 6" w:uiPriority="61"/>
-    <w:lsdException w:name="Light Grid Accent 6" w:uiPriority="62"/>
-    <w:lsdException w:name="Medium Shading 1 Accent 6" w:uiPriority="63"/>
-    <w:lsdException w:name="Medium Shading 2 Accent 6" w:uiPriority="64"/>
-    <w:lsdException w:name="Medium List 1 Accent 6" w:uiPriority="65"/>
-    <w:lsdException w:name="Medium List 2 Accent 6" w:uiPriority="66"/>
-    <w:lsdException w:name="Medium Grid 1 Accent 6" w:uiPriority="67"/>
-    <w:lsdException w:name="Medium Grid 2 Accent 6" w:uiPriority="68"/>
-    <w:lsdException w:name="Medium Grid 3 Accent 6" w:uiPriority="69"/>
-    <w:lsdException w:name="Dark List Accent 6" w:uiPriority="70"/>
-    <w:lsdException w:name="Colorful Shading Accent 6" w:uiPriority="71"/>
-    <w:lsdException w:name="Colorful List Accent 6" w:uiPriority="72"/>
-    <w:lsdException w:name="Colorful Grid Accent 6" w:uiPriority="73"/>
-    <w:lsdException w:name="Subtle Emphasis" w:uiPriority="19" w:qFormat="1"/>
-    <w:lsdException w:name="Intense Emphasis" w:uiPriority="21" w:qFormat="1"/>
-    <w:lsdException w:name="Subtle Reference" w:uiPriority="31" w:qFormat="1"/>
-    <w:lsdException w:name="Intense Reference" w:uiPriority="32" w:qFormat="1"/>
-    <w:lsdException w:name="Book Title" w:uiPriority="33" w:qFormat="1"/>
-    <w:lsdException w:name="Bibliography" w:semiHidden="1" w:uiPriority="37" w:unhideWhenUsed="1"/>
-    <w:lsdException w:name="TOC Heading" w:semiHidden="1" w:uiPriority="39" w:unhideWhenUsed="1" w:qFormat="1"/>
-    <w:lsdException w:name="Plain Table 1" w:uiPriority="41"/>
-    <w:lsdException w:name="Plain Table 2" w:uiPriority="42"/>
-    <w:lsdException w:name="Plain Table 3" w:uiPriority="43"/>
-    <w:lsdException w:name="Plain Table 4" w:uiPriority="44"/>
-    <w:lsdException w:name="Plain Table 5" w:uiPriority="45"/>
-    <w:lsdException w:name="Grid Table Light" w:uiPriority="40"/>
-    <w:lsdException w:name="Grid Table 1 Light" w:uiPriority="46"/>
-    <w:lsdException w:name="Grid Table 2" w:uiPriority="47"/>
-    <w:lsdException w:name="Grid Table 3" w:uiPriority="48"/>
-    <w:lsdException w:name="Grid Table 4" w:uiPriority="49"/>
-    <w:lsdException w:name="Grid Table 5 Dark" w:uiPriority="50"/>
-    <w:lsdException w:name="Grid Table 6 Colorful" w:uiPriority="51"/>
-    <w:lsdException w:name="Grid Table 7 Colorful" w:uiPriority="52"/>
-    <w:lsdException w:name="Grid Table 1 Light Accent 1" w:uiPriority="46"/>
-    <w:lsdException w:name="Grid Table 2 Accent 1" w:uiPriority="47"/>
-    <w:lsdException w:name="Grid Table 3 Accent 1" w:uiPriority="48"/>
-    <w:lsdException w:name="Grid Table 4 Accent 1" w:uiPriority="49"/>
-    <w:lsdException w:name="Grid Table 5 Dark Accent 1" w:uiPriority="50"/>
-    <w:lsdException w:name="Grid Table 6 Colorful Accent 1" w:uiPriority="51"/>
-    <w:lsdException w:name="Grid Table 7 Colorful Accent 1" w:uiPriority="52"/>
-    <w:lsdException w:name="Grid Table 1 Light Accent 2" w:uiPriority="46"/>
-    <w:lsdException w:name="Grid Table 2 Accent 2" w:uiPriority="47"/>
-    <w:lsdException w:name="Grid Table 3 Accent 2" w:uiPriority="48"/>
-    <w:lsdException w:name="Grid Table 4 Accent 2" w:uiPriority="49"/>
-    <w:lsdException w:name="Grid Table 5 Dark Accent 2" w:uiPriority="50"/>
-    <w:lsdException w:name="Grid Table 6 Colorful Accent 2" w:uiPriority="51"/>
-    <w:lsdException w:name="Grid Table 7 Colorful Accent 2" w:uiPriority="52"/>
-    <w:lsdException w:name="Grid Table 1 Light Accent 3" w:uiPriority="46"/>
-    <w:lsdException w:name="Grid Table 2 Accent 3" w:uiPriority="47"/>
-    <w:lsdException w:name="Grid Table 3 Accent 3" w:uiPriority="48"/>
-    <w:lsdException w:name="Grid Table 4 Accent 3" w:uiPriority="49"/>
-    <w:lsdException w:name="Grid Table 5 Dark Accent 3" w:uiPriority="50"/>
-    <w:lsdException w:name="Grid Table 6 Colorful Accent 3" w:uiPriority="51"/>
-    <w:lsdException w:name="Grid Table 7 Colorful Accent 3" w:uiPriority="52"/>
-    <w:lsdException w:name="Grid Table 1 Light Accent 4" w:uiPriority="46"/>
-    <w:lsdException w:name="Grid Table 2 Accent 4" w:uiPriority="47"/>
-    <w:lsdException w:name="Grid Table 3 Accent 4" w:uiPriority="48"/>
-    <w:lsdException w:name="Grid Table 4 Accent 4" w:uiPriority="49"/>
-    <w:lsdException w:name="Grid Table 5 Dark Accent 4" w:uiPriority="50"/>
-    <w:lsdException w:name="Grid Table 6 Colorful Accent 4" w:uiPriority="51"/>
-    <w:lsdException w:name="Grid Table 7 Colorful Accent 4" w:uiPriority="52"/>
-    <w:lsdException w:name="Grid Table 1 Light Accent 5" w:uiPriority="46"/>
-    <w:lsdException w:name="Grid Table 2 Accent 5" w:uiPriority="47"/>
-    <w:lsdException w:name="Grid Table 3 Accent 5" w:uiPriority="48"/>
-    <w:lsdException w:name="Grid Table 4 Accent 5" w:uiPriority="49"/>
-    <w:lsdException w:name="Grid Table 5 Dark Accent 5" w:uiPriority="50"/>
-    <w:lsdException w:name="Grid Table 6 Colorful Accent 5" w:uiPriority="51"/>
-    <w:lsdException w:name="Grid Table 7 Colorful Accent 5" w:uiPriority="52"/>
-    <w:lsdException w:name="Grid Table 1 Light Accent 6" w:uiPriority="46"/>
-    <w:lsdException w:name="Grid Table 2 Accent 6" w:uiPriority="47"/>
-    <w:lsdException w:name="Grid Table 3 Accent 6" w:uiPriority="48"/>
-    <w:lsdException w:name="Grid Table 4 Accent 6" w:uiPriority="49"/>
-    <w:lsdException w:name="Grid Table 5 Dark Accent 6" w:uiPriority="50"/>
-    <w:lsdException w:name="Grid Table 6 Colorful Accent 6" w:uiPriority="51"/>
-    <w:lsdException w:name="Grid Table 7 Colorful Accent 6" w:uiPriority="52"/>
-    <w:lsdException w:name="List Table 1 Light" w:uiPriority="46"/>
-    <w:lsdException w:name="List Table 2" w:uiPriority="47"/>
-    <w:lsdException w:name="List Table 3" w:uiPriority="48"/>
-    <w:lsdException w:name="List Table 4" w:uiPriority="49"/>
-    <w:lsdException w:name="List Table 5 Dark" w:uiPriority="50"/>
-    <w:lsdException w:name="List Table 6 Colorful" w:uiPriority="51"/>
-    <w:lsdException w:name="List Table 7 Colorful" w:uiPriority="52"/>
-    <w:lsdException w:name="List Table 1 Light Accent 1" w:uiPriority="46"/>
-    <w:lsdException w:name="List Table 2 Accent 1" w:uiPriority="47"/>
-    <w:lsdException w:name="List Table 3 Accent 1" w:uiPriority="48"/>
-    <w:lsdException w:name="List Table 4 Accent 1" w:uiPriority="49"/>
-    <w:lsdException w:name="List Table 5 Dark Accent 1" w:uiPriority="50"/>
-    <w:lsdException w:name="List Table 6 Colorful Accent 1" w:uiPriority="51"/>
-    <w:lsdException w:name="List Table 7 Colorful Accent 1" w:uiPriority="52"/>
-    <w:lsdException w:name="List Table 1 Light Accent 2" w:uiPriority="46"/>
-    <w:lsdException w:name="List Table 2 Accent 2" w:uiPriority="47"/>
-    <w:lsdException w:name="List Table 3 Accent 2" w:uiPriority="48"/>
-    <w:lsdException w:name="List Table 4 Accent 2" w:uiPriority="49"/>
-    <w:lsdException w:name="List Table 5 Dark Accent 2" w:uiPriority="50"/>
-    <w:lsdException w:name="List Table 6 Colorful Accent 2" w:uiPriority="51"/>
-    <w:lsdException w:name="List Table 7 Colorful Accent 2" w:uiPriority="52"/>
-    <w:lsdException w:name="List Table 1 Light Accent 3" w:uiPriority="46"/>
-    <w:lsdException w:name="List Table 2 Accent 3" w:uiPriority="47"/>
-    <w:lsdException w:name="List Table 3 Accent 3" w:uiPriority="48"/>
-    <w:lsdException w:name="List Table 4 Accent 3" w:uiPriority="49"/>
-    <w:lsdException w:name="List Table 5 Dark Accent 3" w:uiPriority="50"/>
-    <w:lsdException w:name="List Table 6 Colorful Accent 3" w:uiPriority="51"/>
-    <w:lsdException w:name="List Table 7 Colorful Accent 3" w:uiPriority="52"/>
-    <w:lsdException w:name="List Table 1 Light Accent 4" w:uiPriority="46"/>
-    <w:lsdException w:name="List Table 2 Accent 4" w:uiPriority="47"/>
-    <w:lsdException w:name="List Table 3 Accent 4" w:uiPriority="48"/>
-    <w:lsdException w:name="List Table 4 Accent 4" w:uiPriority="49"/>
-    <w:lsdException w:name="List Table 5 Dark Accent 4" w:uiPriority="50"/>
-    <w:lsdException w:name="List Table 6 Colorful Accent 4" w:uiPriority="51"/>
-    <w:lsdException w:name="List Table 7 Colorful Accent 4" w:uiPriority="52"/>
-    <w:lsdException w:name="List Table 1 Light Accent 5" w:uiPriority="46"/>
-    <w:lsdException w:name="List Table 2 Accent 5" w:uiPriority="47"/>
-    <w:lsdException w:name="List Table 3 Accent 5" w:uiPriority="48"/>
-    <w:lsdException w:name="List Table 4 Accent 5" w:uiPriority="49"/>
-    <w:lsdException w:name="List Table 5 Dark Accent 5" w:uiPriority="50"/>
-    <w:lsdException w:name="List Table 6 Colorful Accent 5" w:uiPriority="51"/>
-    <w:lsdException w:name="List Table 7 Colorful Accent 5" w:uiPriority="52"/>
-    <w:lsdException w:name="List Table 1 Light Accent 6" w:uiPriority="46"/>
-    <w:lsdException w:name="List Table 2 Accent 6" w:uiPriority="47"/>
-    <w:lsdException w:name="List Table 3 Accent 6" w:uiPriority="48"/>
-    <w:lsdException w:name="List Table 4 Accent 6" w:uiPriority="49"/>
-    <w:lsdException w:name="List Table 5 Dark Accent 6" w:uiPriority="50"/>
-    <w:lsdException w:name="List Table 6 Colorful Accent 6" w:uiPriority="51"/>
-    <w:lsdException w:name="List Table 7 Colorful Accent 6" w:uiPriority="52"/>
+  <w:latentStyles w:defLockedState="0" w:defUIPriority="99" w:defSemiHidden="1" w:defUnhideWhenUsed="1" w:defQFormat="0" w:count="267">
+    <w:lsdException w:name="Normal" w:semiHidden="0" w:uiPriority="0" w:unhideWhenUsed="0" w:qFormat="1"/>
+    <w:lsdException w:name="heading 1" w:semiHidden="0" w:uiPriority="9" w:unhideWhenUsed="0" w:qFormat="1"/>
+    <w:lsdException w:name="heading 2" w:uiPriority="9" w:qFormat="1"/>
+    <w:lsdException w:name="heading 3" w:uiPriority="9" w:qFormat="1"/>
+    <w:lsdException w:name="heading 4" w:uiPriority="9" w:qFormat="1"/>
+    <w:lsdException w:name="heading 5" w:uiPriority="9" w:qFormat="1"/>
+    <w:lsdException w:name="heading 6" w:uiPriority="9" w:qFormat="1"/>
+    <w:lsdException w:name="heading 7" w:uiPriority="9" w:qFormat="1"/>
+    <w:lsdException w:name="heading 8" w:uiPriority="9" w:qFormat="1"/>
+    <w:lsdException w:name="heading 9" w:uiPriority="9" w:qFormat="1"/>
+    <w:lsdException w:name="toc 1" w:uiPriority="39"/>
+    <w:lsdException w:name="toc 2" w:uiPriority="39"/>
+    <w:lsdException w:name="toc 3" w:uiPriority="39"/>
+    <w:lsdException w:name="toc 4" w:uiPriority="39"/>
+    <w:lsdException w:name="toc 5" w:uiPriority="39"/>
+    <w:lsdException w:name="toc 6" w:uiPriority="39"/>
+    <w:lsdException w:name="toc 7" w:uiPriority="39"/>
+    <w:lsdException w:name="toc 8" w:uiPriority="39"/>
+    <w:lsdException w:name="toc 9" w:uiPriority="39"/>
+    <w:lsdException w:name="caption" w:uiPriority="35" w:qFormat="1"/>
+    <w:lsdException w:name="Title" w:semiHidden="0" w:uiPriority="10" w:unhideWhenUsed="0" w:qFormat="1"/>
+    <w:lsdException w:name="Default Paragraph Font" w:uiPriority="1"/>
+    <w:lsdException w:name="Subtitle" w:semiHidden="0" w:uiPriority="11" w:unhideWhenUsed="0" w:qFormat="1"/>
+    <w:lsdException w:name="Strong" w:semiHidden="0" w:uiPriority="22" w:unhideWhenUsed="0" w:qFormat="1"/>
+    <w:lsdException w:name="Emphasis" w:semiHidden="0" w:uiPriority="20" w:unhideWhenUsed="0" w:qFormat="1"/>
+    <w:lsdException w:name="Table Grid" w:semiHidden="0" w:uiPriority="39" w:unhideWhenUsed="0"/>
+    <w:lsdException w:name="Placeholder Text" w:unhideWhenUsed="0"/>
+    <w:lsdException w:name="No Spacing" w:semiHidden="0" w:uiPriority="1" w:unhideWhenUsed="0" w:qFormat="1"/>
+    <w:lsdException w:name="Light Shading" w:semiHidden="0" w:uiPriority="60" w:unhideWhenUsed="0"/>
+    <w:lsdException w:name="Light List" w:semiHidden="0" w:uiPriority="61" w:unhideWhenUsed="0"/>
+    <w:lsdException w:name="Light Grid" w:semiHidden="0" w:uiPriority="62" w:unhideWhenUsed="0"/>
+    <w:lsdException w:name="Medium Shading 1" w:semiHidden="0" w:uiPriority="63" w:unhideWhenUsed="0"/>
+    <w:lsdException w:name="Medium Shading 2" w:semiHidden="0" w:uiPriority="64" w:unhideWhenUsed="0"/>
+    <w:lsdException w:name="Medium List 1" w:semiHidden="0" w:uiPriority="65" w:unhideWhenUsed="0"/>
+    <w:lsdException w:name="Medium List 2" w:semiHidden="0" w:uiPriority="66" w:unhideWhenUsed="0"/>
+    <w:lsdException w:name="Medium Grid 1" w:semiHidden="0" w:uiPriority="67" w:unhideWhenUsed="0"/>
+    <w:lsdException w:name="Medium Grid 2" w:semiHidden="0" w:uiPriority="68" w:unhideWhenUsed="0"/>
+    <w:lsdException w:name="Medium Grid 3" w:semiHidden="0" w:uiPriority="69" w:unhideWhenUsed="0"/>
+    <w:lsdException w:name="Dark List" w:semiHidden="0" w:uiPriority="70" w:unhideWhenUsed="0"/>
+    <w:lsdException w:name="Colorful Shading" w:semiHidden="0" w:uiPriority="71" w:unhideWhenUsed="0"/>
+    <w:lsdException w:name="Colorful List" w:semiHidden="0" w:uiPriority="72" w:unhideWhenUsed="0"/>
+    <w:lsdException w:name="Colorful Grid" w:semiHidden="0" w:uiPriority="73" w:unhideWhenUsed="0"/>
+    <w:lsdException w:name="Light Shading Accent 1" w:semiHidden="0" w:uiPriority="60" w:unhideWhenUsed="0"/>
+    <w:lsdException w:name="Light List Accent 1" w:semiHidden="0" w:uiPriority="61" w:unhideWhenUsed="0"/>
+    <w:lsdException w:name="Light Grid Accent 1" w:semiHidden="0" w:uiPriority="62" w:unhideWhenUsed="0"/>
+    <w:lsdException w:name="Medium Shading 1 Accent 1" w:semiHidden="0" w:uiPriority="63" w:unhideWhenUsed="0"/>
+    <w:lsdException w:name="Medium Shading 2 Accent 1" w:semiHidden="0" w:uiPriority="64" w:unhideWhenUsed="0"/>
+    <w:lsdException w:name="Medium List 1 Accent 1" w:semiHidden="0" w:uiPriority="65" w:unhideWhenUsed="0"/>
+    <w:lsdException w:name="Revision" w:unhideWhenUsed="0"/>
+    <w:lsdException w:name="List Paragraph" w:semiHidden="0" w:uiPriority="34" w:unhideWhenUsed="0" w:qFormat="1"/>
+    <w:lsdException w:name="Quote" w:semiHidden="0" w:uiPriority="29" w:unhideWhenUsed="0" w:qFormat="1"/>
+    <w:lsdException w:name="Intense Quote" w:semiHidden="0" w:uiPriority="30" w:unhideWhenUsed="0" w:qFormat="1"/>
+    <w:lsdException w:name="Medium List 2 Accent 1" w:semiHidden="0" w:uiPriority="66" w:unhideWhenUsed="0"/>
+    <w:lsdException w:name="Medium Grid 1 Accent 1" w:semiHidden="0" w:uiPriority="67" w:unhideWhenUsed="0"/>
+    <w:lsdException w:name="Medium Grid 2 Accent 1" w:semiHidden="0" w:uiPriority="68" w:unhideWhenUsed="0"/>
+    <w:lsdException w:name="Medium Grid 3 Accent 1" w:semiHidden="0" w:uiPriority="69" w:unhideWhenUsed="0"/>
+    <w:lsdException w:name="Dark List Accent 1" w:semiHidden="0" w:uiPriority="70" w:unhideWhenUsed="0"/>
+    <w:lsdException w:name="Colorful Shading Accent 1" w:semiHidden="0" w:uiPriority="71" w:unhideWhenUsed="0"/>
+    <w:lsdException w:name="Colorful List Accent 1" w:semiHidden="0" w:uiPriority="72" w:unhideWhenUsed="0"/>
+    <w:lsdException w:name="Colorful Grid Accent 1" w:semiHidden="0" w:uiPriority="73" w:unhideWhenUsed="0"/>
+    <w:lsdException w:name="Light Shading Accent 2" w:semiHidden="0" w:uiPriority="60" w:unhideWhenUsed="0"/>
+    <w:lsdException w:name="Light List Accent 2" w:semiHidden="0" w:uiPriority="61" w:unhideWhenUsed="0"/>
+    <w:lsdException w:name="Light Grid Accent 2" w:semiHidden="0" w:uiPriority="62" w:unhideWhenUsed="0"/>
+    <w:lsdException w:name="Medium Shading 1 Accent 2" w:semiHidden="0" w:uiPriority="63" w:unhideWhenUsed="0"/>
+    <w:lsdException w:name="Medium Shading 2 Accent 2" w:semiHidden="0" w:uiPriority="64" w:unhideWhenUsed="0"/>
+    <w:lsdException w:name="Medium List 1 Accent 2" w:semiHidden="0" w:uiPriority="65" w:unhideWhenUsed="0"/>
+    <w:lsdException w:name="Medium List 2 Accent 2" w:semiHidden="0" w:uiPriority="66" w:unhideWhenUsed="0"/>
+    <w:lsdException w:name="Medium Grid 1 Accent 2" w:semiHidden="0" w:uiPriority="67" w:unhideWhenUsed="0"/>
+    <w:lsdException w:name="Medium Grid 2 Accent 2" w:semiHidden="0" w:uiPriority="68" w:unhideWhenUsed="0"/>
+    <w:lsdException w:name="Medium Grid 3 Accent 2" w:semiHidden="0" w:uiPriority="69" w:unhideWhenUsed="0"/>
+    <w:lsdException w:name="Dark List Accent 2" w:semiHidden="0" w:uiPriority="70" w:unhideWhenUsed="0"/>
+    <w:lsdException w:name="Colorful Shading Accent 2" w:semiHidden="0" w:uiPriority="71" w:unhideWhenUsed="0"/>
+    <w:lsdException w:name="Colorful List Accent 2" w:semiHidden="0" w:uiPriority="72" w:unhideWhenUsed="0"/>
+    <w:lsdException w:name="Colorful Grid Accent 2" w:semiHidden="0" w:uiPriority="73" w:unhideWhenUsed="0"/>
+    <w:lsdException w:name="Light Shading Accent 3" w:semiHidden="0" w:uiPriority="60" w:unhideWhenUsed="0"/>
+    <w:lsdException w:name="Light List Accent 3" w:semiHidden="0" w:uiPriority="61" w:unhideWhenUsed="0"/>
+    <w:lsdException w:name="Light Grid Accent 3" w:semiHidden="0" w:uiPriority="62" w:unhideWhenUsed="0"/>
+    <w:lsdException w:name="Medium Shading 1 Accent 3" w:semiHidden="0" w:uiPriority="63" w:unhideWhenUsed="0"/>
+    <w:lsdException w:name="Medium Shading 2 Accent 3" w:semiHidden="0" w:uiPriority="64" w:unhideWhenUsed="0"/>
+    <w:lsdException w:name="Medium List 1 Accent 3" w:semiHidden="0" w:uiPriority="65" w:unhideWhenUsed="0"/>
+    <w:lsdException w:name="Medium List 2 Accent 3" w:semiHidden="0" w:uiPriority="66" w:unhideWhenUsed="0"/>
+    <w:lsdException w:name="Medium Grid 1 Accent 3" w:semiHidden="0" w:uiPriority="67" w:unhideWhenUsed="0"/>
+    <w:lsdException w:name="Medium Grid 2 Accent 3" w:semiHidden="0" w:uiPriority="68" w:unhideWhenUsed="0"/>
+    <w:lsdException w:name="Medium Grid 3 Accent 3" w:semiHidden="0" w:uiPriority="69" w:unhideWhenUsed="0"/>
+    <w:lsdException w:name="Dark List Accent 3" w:semiHidden="0" w:uiPriority="70" w:unhideWhenUsed="0"/>
+    <w:lsdException w:name="Colorful Shading Accent 3" w:semiHidden="0" w:uiPriority="71" w:unhideWhenUsed="0"/>
+    <w:lsdException w:name="Colorful List Accent 3" w:semiHidden="0" w:uiPriority="72" w:unhideWhenUsed="0"/>
+    <w:lsdException w:name="Colorful Grid Accent 3" w:semiHidden="0" w:uiPriority="73" w:unhideWhenUsed="0"/>
+    <w:lsdException w:name="Light Shading Accent 4" w:semiHidden="0" w:uiPriority="60" w:unhideWhenUsed="0"/>
+    <w:lsdException w:name="Light List Accent 4" w:semiHidden="0" w:uiPriority="61" w:unhideWhenUsed="0"/>
+    <w:lsdException w:name="Light Grid Accent 4" w:semiHidden="0" w:uiPriority="62" w:unhideWhenUsed="0"/>
+    <w:lsdException w:name="Medium Shading 1 Accent 4" w:semiHidden="0" w:uiPriority="63" w:unhideWhenUsed="0"/>
+    <w:lsdException w:name="Medium Shading 2 Accent 4" w:semiHidden="0" w:uiPriority="64" w:unhideWhenUsed="0"/>
+    <w:lsdException w:name="Medium List 1 Accent 4" w:semiHidden="0" w:uiPriority="65" w:unhideWhenUsed="0"/>
+    <w:lsdException w:name="Medium List 2 Accent 4" w:semiHidden="0" w:uiPriority="66" w:unhideWhenUsed="0"/>
+    <w:lsdException w:name="Medium Grid 1 Accent 4" w:semiHidden="0" w:uiPriority="67" w:unhideWhenUsed="0"/>
+    <w:lsdException w:name="Medium Grid 2 Accent 4" w:semiHidden="0" w:uiPriority="68" w:unhideWhenUsed="0"/>
+    <w:lsdException w:name="Medium Grid 3 Accent 4" w:semiHidden="0" w:uiPriority="69" w:unhideWhenUsed="0"/>
+    <w:lsdException w:name="Dark List Accent 4" w:semiHidden="0" w:uiPriority="70" w:unhideWhenUsed="0"/>
+    <w:lsdException w:name="Colorful Shading Accent 4" w:semiHidden="0" w:uiPriority="71" w:unhideWhenUsed="0"/>
+    <w:lsdException w:name="Colorful List Accent 4" w:semiHidden="0" w:uiPriority="72" w:unhideWhenUsed="0"/>
+    <w:lsdException w:name="Colorful Grid Accent 4" w:semiHidden="0" w:uiPriority="73" w:unhideWhenUsed="0"/>
+    <w:lsdException w:name="Light Shading Accent 5" w:semiHidden="0" w:uiPriority="60" w:unhideWhenUsed="0"/>
+    <w:lsdException w:name="Light List Accent 5" w:semiHidden="0" w:uiPriority="61" w:unhideWhenUsed="0"/>
+    <w:lsdException w:name="Light Grid Accent 5" w:semiHidden="0" w:uiPriority="62" w:unhideWhenUsed="0"/>
+    <w:lsdException w:name="Medium Shading 1 Accent 5" w:semiHidden="0" w:uiPriority="63" w:unhideWhenUsed="0"/>
+    <w:lsdException w:name="Medium Shading 2 Accent 5" w:semiHidden="0" w:uiPriority="64" w:unhideWhenUsed="0"/>
+    <w:lsdException w:name="Medium List 1 Accent 5" w:semiHidden="0" w:uiPriority="65" w:unhideWhenUsed="0"/>
+    <w:lsdException w:name="Medium List 2 Accent 5" w:semiHidden="0" w:uiPriority="66" w:unhideWhenUsed="0"/>
+    <w:lsdException w:name="Medium Grid 1 Accent 5" w:semiHidden="0" w:uiPriority="67" w:unhideWhenUsed="0"/>
+    <w:lsdException w:name="Medium Grid 2 Accent 5" w:semiHidden="0" w:uiPriority="68" w:unhideWhenUsed="0"/>
+    <w:lsdException w:name="Medium Grid 3 Accent 5" w:semiHidden="0" w:uiPriority="69" w:unhideWhenUsed="0"/>
+    <w:lsdException w:name="Dark List Accent 5" w:semiHidden="0" w:uiPriority="70" w:unhideWhenUsed="0"/>
+    <w:lsdException w:name="Colorful Shading Accent 5" w:semiHidden="0" w:uiPriority="71" w:unhideWhenUsed="0"/>
+    <w:lsdException w:name="Colorful List Accent 5" w:semiHidden="0" w:uiPriority="72" w:unhideWhenUsed="0"/>
+    <w:lsdException w:name="Colorful Grid Accent 5" w:semiHidden="0" w:uiPriority="73" w:unhideWhenUsed="0"/>
+    <w:lsdException w:name="Light Shading Accent 6" w:semiHidden="0" w:uiPriority="60" w:unhideWhenUsed="0"/>
+    <w:lsdException w:name="Light List Accent 6" w:semiHidden="0" w:uiPriority="61" w:unhideWhenUsed="0"/>
+    <w:lsdException w:name="Light Grid Accent 6" w:semiHidden="0" w:uiPriority="62" w:unhideWhenUsed="0"/>
+    <w:lsdException w:name="Medium Shading 1 Accent 6" w:semiHidden="0" w:uiPriority="63" w:unhideWhenUsed="0"/>
+    <w:lsdException w:name="Medium Shading 2 Accent 6" w:semiHidden="0" w:uiPriority="64" w:unhideWhenUsed="0"/>
+    <w:lsdException w:name="Medium List 1 Accent 6" w:semiHidden="0" w:uiPriority="65" w:unhideWhenUsed="0"/>
+    <w:lsdException w:name="Medium List 2 Accent 6" w:semiHidden="0" w:uiPriority="66" w:unhideWhenUsed="0"/>
+    <w:lsdException w:name="Medium Grid 1 Accent 6" w:semiHidden="0" w:uiPriority="67" w:unhideWhenUsed="0"/>
+    <w:lsdException w:name="Medium Grid 2 Accent 6" w:semiHidden="0" w:uiPriority="68" w:unhideWhenUsed="0"/>
+    <w:lsdException w:name="Medium Grid 3 Accent 6" w:semiHidden="0" w:uiPriority="69" w:unhideWhenUsed="0"/>
+    <w:lsdException w:name="Dark List Accent 6" w:semiHidden="0" w:uiPriority="70" w:unhideWhenUsed="0"/>
+    <w:lsdException w:name="Colorful Shading Accent 6" w:semiHidden="0" w:uiPriority="71" w:unhideWhenUsed="0"/>
+    <w:lsdException w:name="Colorful List Accent 6" w:semiHidden="0" w:uiPriority="72" w:unhideWhenUsed="0"/>
+    <w:lsdException w:name="Colorful Grid Accent 6" w:semiHidden="0" w:uiPriority="73" w:unhideWhenUsed="0"/>
+    <w:lsdException w:name="Subtle Emphasis" w:semiHidden="0" w:uiPriority="19" w:unhideWhenUsed="0" w:qFormat="1"/>
+    <w:lsdException w:name="Intense Emphasis" w:semiHidden="0" w:uiPriority="21" w:unhideWhenUsed="0" w:qFormat="1"/>
+    <w:lsdException w:name="Subtle Reference" w:semiHidden="0" w:uiPriority="31" w:unhideWhenUsed="0" w:qFormat="1"/>
+    <w:lsdException w:name="Intense Reference" w:semiHidden="0" w:uiPriority="32" w:unhideWhenUsed="0" w:qFormat="1"/>
+    <w:lsdException w:name="Book Title" w:semiHidden="0" w:uiPriority="33" w:unhideWhenUsed="0" w:qFormat="1"/>
+    <w:lsdException w:name="Bibliography" w:uiPriority="37"/>
+    <w:lsdException w:name="TOC Heading" w:uiPriority="39" w:qFormat="1"/>
   </w:latentStyles>
   <w:style w:type="paragraph" w:default="1" w:styleId="Normal">
     <w:name w:val="Normal"/>
     <w:qFormat/>
+  </w:style>
+  <w:style w:type="paragraph" w:styleId="Ttulo1">
+    <w:name w:val="heading 1"/>
+    <w:basedOn w:val="Normal"/>
+    <w:next w:val="Normal"/>
+    <w:link w:val="Ttulo1Car"/>
+    <w:uiPriority w:val="9"/>
+    <w:qFormat/>
+    <w:rsid w:val="00215390"/>
+    <w:pPr>
+      <w:keepNext/>
+      <w:keepLines/>
+      <w:spacing w:before="480" w:after="0"/>
+      <w:outlineLvl w:val="0"/>
+    </w:pPr>
+    <w:rPr>
+      <w:rFonts w:asciiTheme="majorHAnsi" w:eastAsiaTheme="majorEastAsia" w:hAnsiTheme="majorHAnsi" w:cstheme="majorBidi"/>
+      <w:b/>
+      <w:bCs/>
+      <w:color w:val="2E74B5" w:themeColor="accent1" w:themeShade="BF"/>
+      <w:sz w:val="28"/>
+      <w:szCs w:val="28"/>
+    </w:rPr>
   </w:style>
   <w:style w:type="character" w:default="1" w:styleId="Fuentedeprrafopredeter">
     <w:name w:val="Default Paragraph Font"/>
@@ -2172,6 +1957,260 @@
       <w:ind w:left="720"/>
       <w:contextualSpacing/>
     </w:pPr>
+  </w:style>
+  <w:style w:type="character" w:customStyle="1" w:styleId="Ttulo1Car">
+    <w:name w:val="Título 1 Car"/>
+    <w:basedOn w:val="Fuentedeprrafopredeter"/>
+    <w:link w:val="Ttulo1"/>
+    <w:uiPriority w:val="9"/>
+    <w:rsid w:val="00215390"/>
+    <w:rPr>
+      <w:rFonts w:asciiTheme="majorHAnsi" w:eastAsiaTheme="majorEastAsia" w:hAnsiTheme="majorHAnsi" w:cstheme="majorBidi"/>
+      <w:b/>
+      <w:bCs/>
+      <w:color w:val="2E74B5" w:themeColor="accent1" w:themeShade="BF"/>
+      <w:sz w:val="28"/>
+      <w:szCs w:val="28"/>
+    </w:rPr>
+  </w:style>
+</w:styles>
+</file>
+
+<file path=word/stylesWithEffects.xml><?xml version="1.0" encoding="utf-8"?>
+<w:styles xmlns:wpc="http://schemas.microsoft.com/office/word/2010/wordprocessingCanvas" xmlns:mc="http://schemas.openxmlformats.org/markup-compatibility/2006" xmlns:o="urn:schemas-microsoft-com:office:office" xmlns:r="http://schemas.openxmlformats.org/officeDocument/2006/relationships" xmlns:m="http://schemas.openxmlformats.org/officeDocument/2006/math" xmlns:v="urn:schemas-microsoft-com:vml" xmlns:wp14="http://schemas.microsoft.com/office/word/2010/wordprocessingDrawing" xmlns:wp="http://schemas.openxmlformats.org/drawingml/2006/wordprocessingDrawing" xmlns:w10="urn:schemas-microsoft-com:office:word" xmlns:w="http://schemas.openxmlformats.org/wordprocessingml/2006/main" xmlns:w14="http://schemas.microsoft.com/office/word/2010/wordml" xmlns:wpg="http://schemas.microsoft.com/office/word/2010/wordprocessingGroup" xmlns:wpi="http://schemas.microsoft.com/office/word/2010/wordprocessingInk" xmlns:wne="http://schemas.microsoft.com/office/word/2006/wordml" xmlns:wps="http://schemas.microsoft.com/office/word/2010/wordprocessingShape" mc:Ignorable="w14 wp14">
+  <w:docDefaults>
+    <w:rPrDefault>
+      <w:rPr>
+        <w:rFonts w:asciiTheme="minorHAnsi" w:eastAsiaTheme="minorHAnsi" w:hAnsiTheme="minorHAnsi" w:cstheme="minorBidi"/>
+        <w:sz w:val="22"/>
+        <w:szCs w:val="22"/>
+        <w:lang w:val="es-CO" w:eastAsia="en-US" w:bidi="ar-SA"/>
+      </w:rPr>
+    </w:rPrDefault>
+    <w:pPrDefault>
+      <w:pPr>
+        <w:spacing w:after="160" w:line="259" w:lineRule="auto"/>
+      </w:pPr>
+    </w:pPrDefault>
+  </w:docDefaults>
+  <w:latentStyles w:defLockedState="0" w:defUIPriority="99" w:defSemiHidden="1" w:defUnhideWhenUsed="1" w:defQFormat="0" w:count="267">
+    <w:lsdException w:name="Normal" w:semiHidden="0" w:uiPriority="0" w:unhideWhenUsed="0" w:qFormat="1"/>
+    <w:lsdException w:name="heading 1" w:semiHidden="0" w:uiPriority="9" w:unhideWhenUsed="0" w:qFormat="1"/>
+    <w:lsdException w:name="heading 2" w:uiPriority="9" w:qFormat="1"/>
+    <w:lsdException w:name="heading 3" w:uiPriority="9" w:qFormat="1"/>
+    <w:lsdException w:name="heading 4" w:uiPriority="9" w:qFormat="1"/>
+    <w:lsdException w:name="heading 5" w:uiPriority="9" w:qFormat="1"/>
+    <w:lsdException w:name="heading 6" w:uiPriority="9" w:qFormat="1"/>
+    <w:lsdException w:name="heading 7" w:uiPriority="9" w:qFormat="1"/>
+    <w:lsdException w:name="heading 8" w:uiPriority="9" w:qFormat="1"/>
+    <w:lsdException w:name="heading 9" w:uiPriority="9" w:qFormat="1"/>
+    <w:lsdException w:name="toc 1" w:uiPriority="39"/>
+    <w:lsdException w:name="toc 2" w:uiPriority="39"/>
+    <w:lsdException w:name="toc 3" w:uiPriority="39"/>
+    <w:lsdException w:name="toc 4" w:uiPriority="39"/>
+    <w:lsdException w:name="toc 5" w:uiPriority="39"/>
+    <w:lsdException w:name="toc 6" w:uiPriority="39"/>
+    <w:lsdException w:name="toc 7" w:uiPriority="39"/>
+    <w:lsdException w:name="toc 8" w:uiPriority="39"/>
+    <w:lsdException w:name="toc 9" w:uiPriority="39"/>
+    <w:lsdException w:name="caption" w:uiPriority="35" w:qFormat="1"/>
+    <w:lsdException w:name="Title" w:semiHidden="0" w:uiPriority="10" w:unhideWhenUsed="0" w:qFormat="1"/>
+    <w:lsdException w:name="Default Paragraph Font" w:uiPriority="1"/>
+    <w:lsdException w:name="Subtitle" w:semiHidden="0" w:uiPriority="11" w:unhideWhenUsed="0" w:qFormat="1"/>
+    <w:lsdException w:name="Strong" w:semiHidden="0" w:uiPriority="22" w:unhideWhenUsed="0" w:qFormat="1"/>
+    <w:lsdException w:name="Emphasis" w:semiHidden="0" w:uiPriority="20" w:unhideWhenUsed="0" w:qFormat="1"/>
+    <w:lsdException w:name="Table Grid" w:semiHidden="0" w:uiPriority="39" w:unhideWhenUsed="0"/>
+    <w:lsdException w:name="Placeholder Text" w:unhideWhenUsed="0"/>
+    <w:lsdException w:name="No Spacing" w:semiHidden="0" w:uiPriority="1" w:unhideWhenUsed="0" w:qFormat="1"/>
+    <w:lsdException w:name="Light Shading" w:semiHidden="0" w:uiPriority="60" w:unhideWhenUsed="0"/>
+    <w:lsdException w:name="Light List" w:semiHidden="0" w:uiPriority="61" w:unhideWhenUsed="0"/>
+    <w:lsdException w:name="Light Grid" w:semiHidden="0" w:uiPriority="62" w:unhideWhenUsed="0"/>
+    <w:lsdException w:name="Medium Shading 1" w:semiHidden="0" w:uiPriority="63" w:unhideWhenUsed="0"/>
+    <w:lsdException w:name="Medium Shading 2" w:semiHidden="0" w:uiPriority="64" w:unhideWhenUsed="0"/>
+    <w:lsdException w:name="Medium List 1" w:semiHidden="0" w:uiPriority="65" w:unhideWhenUsed="0"/>
+    <w:lsdException w:name="Medium List 2" w:semiHidden="0" w:uiPriority="66" w:unhideWhenUsed="0"/>
+    <w:lsdException w:name="Medium Grid 1" w:semiHidden="0" w:uiPriority="67" w:unhideWhenUsed="0"/>
+    <w:lsdException w:name="Medium Grid 2" w:semiHidden="0" w:uiPriority="68" w:unhideWhenUsed="0"/>
+    <w:lsdException w:name="Medium Grid 3" w:semiHidden="0" w:uiPriority="69" w:unhideWhenUsed="0"/>
+    <w:lsdException w:name="Dark List" w:semiHidden="0" w:uiPriority="70" w:unhideWhenUsed="0"/>
+    <w:lsdException w:name="Colorful Shading" w:semiHidden="0" w:uiPriority="71" w:unhideWhenUsed="0"/>
+    <w:lsdException w:name="Colorful List" w:semiHidden="0" w:uiPriority="72" w:unhideWhenUsed="0"/>
+    <w:lsdException w:name="Colorful Grid" w:semiHidden="0" w:uiPriority="73" w:unhideWhenUsed="0"/>
+    <w:lsdException w:name="Light Shading Accent 1" w:semiHidden="0" w:uiPriority="60" w:unhideWhenUsed="0"/>
+    <w:lsdException w:name="Light List Accent 1" w:semiHidden="0" w:uiPriority="61" w:unhideWhenUsed="0"/>
+    <w:lsdException w:name="Light Grid Accent 1" w:semiHidden="0" w:uiPriority="62" w:unhideWhenUsed="0"/>
+    <w:lsdException w:name="Medium Shading 1 Accent 1" w:semiHidden="0" w:uiPriority="63" w:unhideWhenUsed="0"/>
+    <w:lsdException w:name="Medium Shading 2 Accent 1" w:semiHidden="0" w:uiPriority="64" w:unhideWhenUsed="0"/>
+    <w:lsdException w:name="Medium List 1 Accent 1" w:semiHidden="0" w:uiPriority="65" w:unhideWhenUsed="0"/>
+    <w:lsdException w:name="Revision" w:unhideWhenUsed="0"/>
+    <w:lsdException w:name="List Paragraph" w:semiHidden="0" w:uiPriority="34" w:unhideWhenUsed="0" w:qFormat="1"/>
+    <w:lsdException w:name="Quote" w:semiHidden="0" w:uiPriority="29" w:unhideWhenUsed="0" w:qFormat="1"/>
+    <w:lsdException w:name="Intense Quote" w:semiHidden="0" w:uiPriority="30" w:unhideWhenUsed="0" w:qFormat="1"/>
+    <w:lsdException w:name="Medium List 2 Accent 1" w:semiHidden="0" w:uiPriority="66" w:unhideWhenUsed="0"/>
+    <w:lsdException w:name="Medium Grid 1 Accent 1" w:semiHidden="0" w:uiPriority="67" w:unhideWhenUsed="0"/>
+    <w:lsdException w:name="Medium Grid 2 Accent 1" w:semiHidden="0" w:uiPriority="68" w:unhideWhenUsed="0"/>
+    <w:lsdException w:name="Medium Grid 3 Accent 1" w:semiHidden="0" w:uiPriority="69" w:unhideWhenUsed="0"/>
+    <w:lsdException w:name="Dark List Accent 1" w:semiHidden="0" w:uiPriority="70" w:unhideWhenUsed="0"/>
+    <w:lsdException w:name="Colorful Shading Accent 1" w:semiHidden="0" w:uiPriority="71" w:unhideWhenUsed="0"/>
+    <w:lsdException w:name="Colorful List Accent 1" w:semiHidden="0" w:uiPriority="72" w:unhideWhenUsed="0"/>
+    <w:lsdException w:name="Colorful Grid Accent 1" w:semiHidden="0" w:uiPriority="73" w:unhideWhenUsed="0"/>
+    <w:lsdException w:name="Light Shading Accent 2" w:semiHidden="0" w:uiPriority="60" w:unhideWhenUsed="0"/>
+    <w:lsdException w:name="Light List Accent 2" w:semiHidden="0" w:uiPriority="61" w:unhideWhenUsed="0"/>
+    <w:lsdException w:name="Light Grid Accent 2" w:semiHidden="0" w:uiPriority="62" w:unhideWhenUsed="0"/>
+    <w:lsdException w:name="Medium Shading 1 Accent 2" w:semiHidden="0" w:uiPriority="63" w:unhideWhenUsed="0"/>
+    <w:lsdException w:name="Medium Shading 2 Accent 2" w:semiHidden="0" w:uiPriority="64" w:unhideWhenUsed="0"/>
+    <w:lsdException w:name="Medium List 1 Accent 2" w:semiHidden="0" w:uiPriority="65" w:unhideWhenUsed="0"/>
+    <w:lsdException w:name="Medium List 2 Accent 2" w:semiHidden="0" w:uiPriority="66" w:unhideWhenUsed="0"/>
+    <w:lsdException w:name="Medium Grid 1 Accent 2" w:semiHidden="0" w:uiPriority="67" w:unhideWhenUsed="0"/>
+    <w:lsdException w:name="Medium Grid 2 Accent 2" w:semiHidden="0" w:uiPriority="68" w:unhideWhenUsed="0"/>
+    <w:lsdException w:name="Medium Grid 3 Accent 2" w:semiHidden="0" w:uiPriority="69" w:unhideWhenUsed="0"/>
+    <w:lsdException w:name="Dark List Accent 2" w:semiHidden="0" w:uiPriority="70" w:unhideWhenUsed="0"/>
+    <w:lsdException w:name="Colorful Shading Accent 2" w:semiHidden="0" w:uiPriority="71" w:unhideWhenUsed="0"/>
+    <w:lsdException w:name="Colorful List Accent 2" w:semiHidden="0" w:uiPriority="72" w:unhideWhenUsed="0"/>
+    <w:lsdException w:name="Colorful Grid Accent 2" w:semiHidden="0" w:uiPriority="73" w:unhideWhenUsed="0"/>
+    <w:lsdException w:name="Light Shading Accent 3" w:semiHidden="0" w:uiPriority="60" w:unhideWhenUsed="0"/>
+    <w:lsdException w:name="Light List Accent 3" w:semiHidden="0" w:uiPriority="61" w:unhideWhenUsed="0"/>
+    <w:lsdException w:name="Light Grid Accent 3" w:semiHidden="0" w:uiPriority="62" w:unhideWhenUsed="0"/>
+    <w:lsdException w:name="Medium Shading 1 Accent 3" w:semiHidden="0" w:uiPriority="63" w:unhideWhenUsed="0"/>
+    <w:lsdException w:name="Medium Shading 2 Accent 3" w:semiHidden="0" w:uiPriority="64" w:unhideWhenUsed="0"/>
+    <w:lsdException w:name="Medium List 1 Accent 3" w:semiHidden="0" w:uiPriority="65" w:unhideWhenUsed="0"/>
+    <w:lsdException w:name="Medium List 2 Accent 3" w:semiHidden="0" w:uiPriority="66" w:unhideWhenUsed="0"/>
+    <w:lsdException w:name="Medium Grid 1 Accent 3" w:semiHidden="0" w:uiPriority="67" w:unhideWhenUsed="0"/>
+    <w:lsdException w:name="Medium Grid 2 Accent 3" w:semiHidden="0" w:uiPriority="68" w:unhideWhenUsed="0"/>
+    <w:lsdException w:name="Medium Grid 3 Accent 3" w:semiHidden="0" w:uiPriority="69" w:unhideWhenUsed="0"/>
+    <w:lsdException w:name="Dark List Accent 3" w:semiHidden="0" w:uiPriority="70" w:unhideWhenUsed="0"/>
+    <w:lsdException w:name="Colorful Shading Accent 3" w:semiHidden="0" w:uiPriority="71" w:unhideWhenUsed="0"/>
+    <w:lsdException w:name="Colorful List Accent 3" w:semiHidden="0" w:uiPriority="72" w:unhideWhenUsed="0"/>
+    <w:lsdException w:name="Colorful Grid Accent 3" w:semiHidden="0" w:uiPriority="73" w:unhideWhenUsed="0"/>
+    <w:lsdException w:name="Light Shading Accent 4" w:semiHidden="0" w:uiPriority="60" w:unhideWhenUsed="0"/>
+    <w:lsdException w:name="Light List Accent 4" w:semiHidden="0" w:uiPriority="61" w:unhideWhenUsed="0"/>
+    <w:lsdException w:name="Light Grid Accent 4" w:semiHidden="0" w:uiPriority="62" w:unhideWhenUsed="0"/>
+    <w:lsdException w:name="Medium Shading 1 Accent 4" w:semiHidden="0" w:uiPriority="63" w:unhideWhenUsed="0"/>
+    <w:lsdException w:name="Medium Shading 2 Accent 4" w:semiHidden="0" w:uiPriority="64" w:unhideWhenUsed="0"/>
+    <w:lsdException w:name="Medium List 1 Accent 4" w:semiHidden="0" w:uiPriority="65" w:unhideWhenUsed="0"/>
+    <w:lsdException w:name="Medium List 2 Accent 4" w:semiHidden="0" w:uiPriority="66" w:unhideWhenUsed="0"/>
+    <w:lsdException w:name="Medium Grid 1 Accent 4" w:semiHidden="0" w:uiPriority="67" w:unhideWhenUsed="0"/>
+    <w:lsdException w:name="Medium Grid 2 Accent 4" w:semiHidden="0" w:uiPriority="68" w:unhideWhenUsed="0"/>
+    <w:lsdException w:name="Medium Grid 3 Accent 4" w:semiHidden="0" w:uiPriority="69" w:unhideWhenUsed="0"/>
+    <w:lsdException w:name="Dark List Accent 4" w:semiHidden="0" w:uiPriority="70" w:unhideWhenUsed="0"/>
+    <w:lsdException w:name="Colorful Shading Accent 4" w:semiHidden="0" w:uiPriority="71" w:unhideWhenUsed="0"/>
+    <w:lsdException w:name="Colorful List Accent 4" w:semiHidden="0" w:uiPriority="72" w:unhideWhenUsed="0"/>
+    <w:lsdException w:name="Colorful Grid Accent 4" w:semiHidden="0" w:uiPriority="73" w:unhideWhenUsed="0"/>
+    <w:lsdException w:name="Light Shading Accent 5" w:semiHidden="0" w:uiPriority="60" w:unhideWhenUsed="0"/>
+    <w:lsdException w:name="Light List Accent 5" w:semiHidden="0" w:uiPriority="61" w:unhideWhenUsed="0"/>
+    <w:lsdException w:name="Light Grid Accent 5" w:semiHidden="0" w:uiPriority="62" w:unhideWhenUsed="0"/>
+    <w:lsdException w:name="Medium Shading 1 Accent 5" w:semiHidden="0" w:uiPriority="63" w:unhideWhenUsed="0"/>
+    <w:lsdException w:name="Medium Shading 2 Accent 5" w:semiHidden="0" w:uiPriority="64" w:unhideWhenUsed="0"/>
+    <w:lsdException w:name="Medium List 1 Accent 5" w:semiHidden="0" w:uiPriority="65" w:unhideWhenUsed="0"/>
+    <w:lsdException w:name="Medium List 2 Accent 5" w:semiHidden="0" w:uiPriority="66" w:unhideWhenUsed="0"/>
+    <w:lsdException w:name="Medium Grid 1 Accent 5" w:semiHidden="0" w:uiPriority="67" w:unhideWhenUsed="0"/>
+    <w:lsdException w:name="Medium Grid 2 Accent 5" w:semiHidden="0" w:uiPriority="68" w:unhideWhenUsed="0"/>
+    <w:lsdException w:name="Medium Grid 3 Accent 5" w:semiHidden="0" w:uiPriority="69" w:unhideWhenUsed="0"/>
+    <w:lsdException w:name="Dark List Accent 5" w:semiHidden="0" w:uiPriority="70" w:unhideWhenUsed="0"/>
+    <w:lsdException w:name="Colorful Shading Accent 5" w:semiHidden="0" w:uiPriority="71" w:unhideWhenUsed="0"/>
+    <w:lsdException w:name="Colorful List Accent 5" w:semiHidden="0" w:uiPriority="72" w:unhideWhenUsed="0"/>
+    <w:lsdException w:name="Colorful Grid Accent 5" w:semiHidden="0" w:uiPriority="73" w:unhideWhenUsed="0"/>
+    <w:lsdException w:name="Light Shading Accent 6" w:semiHidden="0" w:uiPriority="60" w:unhideWhenUsed="0"/>
+    <w:lsdException w:name="Light List Accent 6" w:semiHidden="0" w:uiPriority="61" w:unhideWhenUsed="0"/>
+    <w:lsdException w:name="Light Grid Accent 6" w:semiHidden="0" w:uiPriority="62" w:unhideWhenUsed="0"/>
+    <w:lsdException w:name="Medium Shading 1 Accent 6" w:semiHidden="0" w:uiPriority="63" w:unhideWhenUsed="0"/>
+    <w:lsdException w:name="Medium Shading 2 Accent 6" w:semiHidden="0" w:uiPriority="64" w:unhideWhenUsed="0"/>
+    <w:lsdException w:name="Medium List 1 Accent 6" w:semiHidden="0" w:uiPriority="65" w:unhideWhenUsed="0"/>
+    <w:lsdException w:name="Medium List 2 Accent 6" w:semiHidden="0" w:uiPriority="66" w:unhideWhenUsed="0"/>
+    <w:lsdException w:name="Medium Grid 1 Accent 6" w:semiHidden="0" w:uiPriority="67" w:unhideWhenUsed="0"/>
+    <w:lsdException w:name="Medium Grid 2 Accent 6" w:semiHidden="0" w:uiPriority="68" w:unhideWhenUsed="0"/>
+    <w:lsdException w:name="Medium Grid 3 Accent 6" w:semiHidden="0" w:uiPriority="69" w:unhideWhenUsed="0"/>
+    <w:lsdException w:name="Dark List Accent 6" w:semiHidden="0" w:uiPriority="70" w:unhideWhenUsed="0"/>
+    <w:lsdException w:name="Colorful Shading Accent 6" w:semiHidden="0" w:uiPriority="71" w:unhideWhenUsed="0"/>
+    <w:lsdException w:name="Colorful List Accent 6" w:semiHidden="0" w:uiPriority="72" w:unhideWhenUsed="0"/>
+    <w:lsdException w:name="Colorful Grid Accent 6" w:semiHidden="0" w:uiPriority="73" w:unhideWhenUsed="0"/>
+    <w:lsdException w:name="Subtle Emphasis" w:semiHidden="0" w:uiPriority="19" w:unhideWhenUsed="0" w:qFormat="1"/>
+    <w:lsdException w:name="Intense Emphasis" w:semiHidden="0" w:uiPriority="21" w:unhideWhenUsed="0" w:qFormat="1"/>
+    <w:lsdException w:name="Subtle Reference" w:semiHidden="0" w:uiPriority="31" w:unhideWhenUsed="0" w:qFormat="1"/>
+    <w:lsdException w:name="Intense Reference" w:semiHidden="0" w:uiPriority="32" w:unhideWhenUsed="0" w:qFormat="1"/>
+    <w:lsdException w:name="Book Title" w:semiHidden="0" w:uiPriority="33" w:unhideWhenUsed="0" w:qFormat="1"/>
+    <w:lsdException w:name="Bibliography" w:uiPriority="37"/>
+    <w:lsdException w:name="TOC Heading" w:uiPriority="39" w:qFormat="1"/>
+  </w:latentStyles>
+  <w:style w:type="paragraph" w:default="1" w:styleId="Normal">
+    <w:name w:val="Normal"/>
+    <w:qFormat/>
+  </w:style>
+  <w:style w:type="paragraph" w:styleId="Ttulo1">
+    <w:name w:val="heading 1"/>
+    <w:basedOn w:val="Normal"/>
+    <w:next w:val="Normal"/>
+    <w:link w:val="Ttulo1Car"/>
+    <w:uiPriority w:val="9"/>
+    <w:qFormat/>
+    <w:rsid w:val="00215390"/>
+    <w:pPr>
+      <w:keepNext/>
+      <w:keepLines/>
+      <w:spacing w:before="480" w:after="0"/>
+      <w:outlineLvl w:val="0"/>
+    </w:pPr>
+    <w:rPr>
+      <w:rFonts w:asciiTheme="majorHAnsi" w:eastAsiaTheme="majorEastAsia" w:hAnsiTheme="majorHAnsi" w:cstheme="majorBidi"/>
+      <w:b/>
+      <w:bCs/>
+      <w:color w:val="2E74B5" w:themeColor="accent1" w:themeShade="BF"/>
+      <w:sz w:val="28"/>
+      <w:szCs w:val="28"/>
+    </w:rPr>
+  </w:style>
+  <w:style w:type="character" w:default="1" w:styleId="Fuentedeprrafopredeter">
+    <w:name w:val="Default Paragraph Font"/>
+    <w:uiPriority w:val="1"/>
+    <w:semiHidden/>
+    <w:unhideWhenUsed/>
+  </w:style>
+  <w:style w:type="table" w:default="1" w:styleId="Tablanormal">
+    <w:name w:val="Normal Table"/>
+    <w:uiPriority w:val="99"/>
+    <w:semiHidden/>
+    <w:unhideWhenUsed/>
+    <w:tblPr>
+      <w:tblInd w:w="0" w:type="dxa"/>
+      <w:tblCellMar>
+        <w:top w:w="0" w:type="dxa"/>
+        <w:left w:w="108" w:type="dxa"/>
+        <w:bottom w:w="0" w:type="dxa"/>
+        <w:right w:w="108" w:type="dxa"/>
+      </w:tblCellMar>
+    </w:tblPr>
+  </w:style>
+  <w:style w:type="numbering" w:default="1" w:styleId="Sinlista">
+    <w:name w:val="No List"/>
+    <w:uiPriority w:val="99"/>
+    <w:semiHidden/>
+    <w:unhideWhenUsed/>
+  </w:style>
+  <w:style w:type="paragraph" w:styleId="Prrafodelista">
+    <w:name w:val="List Paragraph"/>
+    <w:basedOn w:val="Normal"/>
+    <w:uiPriority w:val="34"/>
+    <w:qFormat/>
+    <w:rsid w:val="004423FD"/>
+    <w:pPr>
+      <w:ind w:left="720"/>
+      <w:contextualSpacing/>
+    </w:pPr>
+  </w:style>
+  <w:style w:type="character" w:customStyle="1" w:styleId="Ttulo1Car">
+    <w:name w:val="Título 1 Car"/>
+    <w:basedOn w:val="Fuentedeprrafopredeter"/>
+    <w:link w:val="Ttulo1"/>
+    <w:uiPriority w:val="9"/>
+    <w:rsid w:val="00215390"/>
+    <w:rPr>
+      <w:rFonts w:asciiTheme="majorHAnsi" w:eastAsiaTheme="majorEastAsia" w:hAnsiTheme="majorHAnsi" w:cstheme="majorBidi"/>
+      <w:b/>
+      <w:bCs/>
+      <w:color w:val="2E74B5" w:themeColor="accent1" w:themeShade="BF"/>
+      <w:sz w:val="28"/>
+      <w:szCs w:val="28"/>
+    </w:rPr>
   </w:style>
 </w:styles>
 </file>
@@ -2219,7 +2258,7 @@
     </a:clrScheme>
     <a:fontScheme name="Office">
       <a:majorFont>
-        <a:latin typeface="Calibri Light" panose="020F0302020204030204"/>
+        <a:latin typeface="Calibri Light"/>
         <a:ea typeface=""/>
         <a:cs typeface=""/>
         <a:font script="Jpan" typeface="ＭＳ ゴシック"/>
@@ -2254,7 +2293,7 @@
         <a:font script="Geor" typeface="Sylfaen"/>
       </a:majorFont>
       <a:minorFont>
-        <a:latin typeface="Calibri" panose="020F0502020204030204"/>
+        <a:latin typeface="Calibri"/>
         <a:ea typeface=""/>
         <a:cs typeface=""/>
         <a:font script="Jpan" typeface="ＭＳ 明朝"/>
@@ -2431,7 +2470,7 @@
   <a:extraClrSchemeLst/>
   <a:extLst>
     <a:ext uri="{05A4C25C-085E-4340-85A3-A5531E510DB2}">
-      <thm15:themeFamily xmlns:thm15="http://schemas.microsoft.com/office/thememl/2012/main" name="Office Theme" id="{62F939B6-93AF-4DB8-9C6B-D6C7DFDC589F}" vid="{4A3C46E8-61CC-4603-A589-7422A47A8E4A}"/>
+      <thm15:themeFamily xmlns:thm15="http://schemas.microsoft.com/office/thememl/2012/main" xmlns="" name="Office Theme" id="{62F939B6-93AF-4DB8-9C6B-D6C7DFDC589F}" vid="{4A3C46E8-61CC-4603-A589-7422A47A8E4A}"/>
     </a:ext>
   </a:extLst>
 </a:theme>

</xml_diff>